<commit_message>
added: Fastest way to query againts million rows updated
</commit_message>
<xml_diff>
--- a/Fastest Way To Query Millions of row in Laravel.docx
+++ b/Fastest Way To Query Millions of row in Laravel.docx
@@ -3477,8 +3477,6 @@
         </w:rPr>
         <w:t>Fetching data</w:t>
       </w:r>
-      <w:bookmarkStart w:id="0" w:name="_GoBack"/>
-      <w:bookmarkEnd w:id="0"/>
     </w:p>
     <w:p>
       <w:pPr>
@@ -3541,6 +3539,14 @@
         <w:shd w:val="clear" w:fill="080808"/>
         <w:spacing w:line="285" w:lineRule="atLeast"/>
         <w:jc w:val="left"/>
+        <w:rPr>
+          <w:rFonts w:hint="default" w:ascii="Consolas" w:hAnsi="Consolas" w:eastAsia="Consolas" w:cs="Consolas"/>
+          <w:b w:val="0"/>
+          <w:bCs w:val="0"/>
+          <w:color w:val="F8F8F2"/>
+          <w:sz w:val="21"/>
+          <w:szCs w:val="21"/>
+        </w:rPr>
       </w:pPr>
       <w:r>
         <w:rPr>
@@ -3612,6 +3618,15 @@
         </w:rPr>
         <w:t>;</w:t>
       </w:r>
+    </w:p>
+    <w:p>
+      <w:pPr>
+        <w:keepNext w:val="0"/>
+        <w:keepLines w:val="0"/>
+        <w:widowControl/>
+        <w:suppressLineNumbers w:val="0"/>
+        <w:jc w:val="left"/>
+      </w:pPr>
     </w:p>
     <w:p>
       <w:pPr>
@@ -3725,6 +3740,14 @@
         <w:shd w:val="clear" w:fill="080808"/>
         <w:spacing w:line="285" w:lineRule="atLeast"/>
         <w:jc w:val="left"/>
+        <w:rPr>
+          <w:rFonts w:hint="default" w:ascii="Consolas" w:hAnsi="Consolas" w:eastAsia="Consolas" w:cs="Consolas"/>
+          <w:b w:val="0"/>
+          <w:bCs w:val="0"/>
+          <w:color w:val="F8F8F2"/>
+          <w:sz w:val="21"/>
+          <w:szCs w:val="21"/>
+        </w:rPr>
       </w:pPr>
       <w:r>
         <w:rPr>
@@ -3810,6 +3833,15 @@
         </w:rPr>
         <w:t>;</w:t>
       </w:r>
+    </w:p>
+    <w:p>
+      <w:pPr>
+        <w:keepNext w:val="0"/>
+        <w:keepLines w:val="0"/>
+        <w:widowControl/>
+        <w:suppressLineNumbers w:val="0"/>
+        <w:jc w:val="left"/>
+      </w:pPr>
     </w:p>
     <w:p>
       <w:pPr>
@@ -5104,14 +5136,6 @@
         <w:shd w:val="clear" w:fill="080808"/>
         <w:spacing w:line="285" w:lineRule="atLeast"/>
         <w:jc w:val="left"/>
-        <w:rPr>
-          <w:rFonts w:hint="default" w:ascii="Consolas" w:hAnsi="Consolas" w:eastAsia="Consolas" w:cs="Consolas"/>
-          <w:b w:val="0"/>
-          <w:bCs w:val="0"/>
-          <w:color w:val="F8F8F2"/>
-          <w:sz w:val="21"/>
-          <w:szCs w:val="21"/>
-        </w:rPr>
       </w:pPr>
       <w:r>
         <w:rPr>
@@ -5368,7 +5392,7 @@
           <w:shd w:val="clear" w:fill="080808"/>
           <w:lang w:val="en-US" w:eastAsia="zh-CN" w:bidi="ar"/>
         </w:rPr>
-        <w:t xml:space="preserve">                </w:t>
+        <w:t xml:space="preserve">                    </w:t>
       </w:r>
       <w:r>
         <w:rPr>
@@ -5457,7 +5481,7 @@
           <w:shd w:val="clear" w:fill="080808"/>
           <w:lang w:val="en-US" w:eastAsia="zh-CN" w:bidi="ar"/>
         </w:rPr>
-        <w:t xml:space="preserve">                    </w:t>
+        <w:t xml:space="preserve">                        </w:t>
       </w:r>
       <w:r>
         <w:rPr>
@@ -5485,7 +5509,7 @@
           <w:shd w:val="clear" w:fill="080808"/>
           <w:lang w:val="en-US" w:eastAsia="zh-CN" w:bidi="ar"/>
         </w:rPr>
-        <w:t>MATCH(student_number, first_name, last_name) AGAINST(? IN BOOLEAN MODE)</w:t>
+        <w:t>MATCH(student_number,first_name, last_name) AGAINST(? IN BOOLEAN MODE)</w:t>
       </w:r>
       <w:r>
         <w:rPr>
@@ -5546,7 +5570,7 @@
           <w:shd w:val="clear" w:fill="080808"/>
           <w:lang w:val="en-US" w:eastAsia="zh-CN" w:bidi="ar"/>
         </w:rPr>
-        <w:t xml:space="preserve">                    </w:t>
+        <w:t xml:space="preserve">                        </w:t>
       </w:r>
       <w:r>
         <w:rPr>
@@ -5575,6 +5599,90 @@
           <w:lang w:val="en-US" w:eastAsia="zh-CN" w:bidi="ar"/>
         </w:rPr>
         <w:t>$search</w:t>
+      </w:r>
+      <w:r>
+        <w:rPr>
+          <w:rFonts w:hint="default" w:ascii="Consolas" w:hAnsi="Consolas" w:eastAsia="Consolas" w:cs="Consolas"/>
+          <w:b w:val="0"/>
+          <w:bCs w:val="0"/>
+          <w:color w:val="FFFFFF"/>
+          <w:kern w:val="0"/>
+          <w:sz w:val="21"/>
+          <w:szCs w:val="21"/>
+          <w:shd w:val="clear" w:fill="080808"/>
+          <w:lang w:val="en-US" w:eastAsia="zh-CN" w:bidi="ar"/>
+        </w:rPr>
+        <w:t xml:space="preserve"> </w:t>
+      </w:r>
+      <w:r>
+        <w:rPr>
+          <w:rFonts w:hint="default" w:ascii="Consolas" w:hAnsi="Consolas" w:eastAsia="Consolas" w:cs="Consolas"/>
+          <w:b w:val="0"/>
+          <w:bCs w:val="0"/>
+          <w:color w:val="FF5E5E"/>
+          <w:kern w:val="0"/>
+          <w:sz w:val="21"/>
+          <w:szCs w:val="21"/>
+          <w:shd w:val="clear" w:fill="080808"/>
+          <w:lang w:val="en-US" w:eastAsia="zh-CN" w:bidi="ar"/>
+        </w:rPr>
+        <w:t>.</w:t>
+      </w:r>
+      <w:r>
+        <w:rPr>
+          <w:rFonts w:hint="default" w:ascii="Consolas" w:hAnsi="Consolas" w:eastAsia="Consolas" w:cs="Consolas"/>
+          <w:b w:val="0"/>
+          <w:bCs w:val="0"/>
+          <w:color w:val="FFFFFF"/>
+          <w:kern w:val="0"/>
+          <w:sz w:val="21"/>
+          <w:szCs w:val="21"/>
+          <w:shd w:val="clear" w:fill="080808"/>
+          <w:lang w:val="en-US" w:eastAsia="zh-CN" w:bidi="ar"/>
+        </w:rPr>
+        <w:t xml:space="preserve"> </w:t>
+      </w:r>
+      <w:r>
+        <w:rPr>
+          <w:rFonts w:hint="default" w:ascii="Consolas" w:hAnsi="Consolas" w:eastAsia="Consolas" w:cs="Consolas"/>
+          <w:b w:val="0"/>
+          <w:bCs w:val="0"/>
+          <w:color w:val="9AA83A"/>
+          <w:kern w:val="0"/>
+          <w:sz w:val="21"/>
+          <w:szCs w:val="21"/>
+          <w:shd w:val="clear" w:fill="080808"/>
+          <w:lang w:val="en-US" w:eastAsia="zh-CN" w:bidi="ar"/>
+        </w:rPr>
+        <w:t>'</w:t>
+      </w:r>
+      <w:r>
+        <w:rPr>
+          <w:rFonts w:hint="default" w:ascii="Consolas" w:hAnsi="Consolas" w:eastAsia="Consolas" w:cs="Consolas"/>
+          <w:b w:val="0"/>
+          <w:bCs w:val="0"/>
+          <w:color w:val="69F0AE"/>
+          <w:kern w:val="0"/>
+          <w:sz w:val="21"/>
+          <w:szCs w:val="21"/>
+          <w:shd w:val="clear" w:fill="080808"/>
+          <w:lang w:val="en-US" w:eastAsia="zh-CN" w:bidi="ar"/>
+        </w:rPr>
+        <w:t>*</w:t>
+      </w:r>
+      <w:r>
+        <w:rPr>
+          <w:rFonts w:hint="default" w:ascii="Consolas" w:hAnsi="Consolas" w:eastAsia="Consolas" w:cs="Consolas"/>
+          <w:b w:val="0"/>
+          <w:bCs w:val="0"/>
+          <w:color w:val="9AA83A"/>
+          <w:kern w:val="0"/>
+          <w:sz w:val="21"/>
+          <w:szCs w:val="21"/>
+          <w:shd w:val="clear" w:fill="080808"/>
+          <w:lang w:val="en-US" w:eastAsia="zh-CN" w:bidi="ar"/>
+        </w:rPr>
+        <w:t>'</w:t>
       </w:r>
       <w:r>
         <w:rPr>
@@ -5600,28 +5708,20 @@
         <w:shd w:val="clear" w:fill="080808"/>
         <w:spacing w:line="285" w:lineRule="atLeast"/>
         <w:jc w:val="left"/>
-        <w:rPr>
-          <w:rFonts w:hint="default" w:ascii="Consolas" w:hAnsi="Consolas" w:eastAsia="Consolas" w:cs="Consolas"/>
-          <w:b w:val="0"/>
-          <w:bCs w:val="0"/>
-          <w:color w:val="F8F8F2"/>
-          <w:sz w:val="21"/>
-          <w:szCs w:val="21"/>
-        </w:rPr>
-      </w:pPr>
-      <w:r>
-        <w:rPr>
-          <w:rFonts w:hint="default" w:ascii="Consolas" w:hAnsi="Consolas" w:eastAsia="Consolas" w:cs="Consolas"/>
-          <w:b w:val="0"/>
-          <w:bCs w:val="0"/>
-          <w:color w:val="FFFFFF"/>
-          <w:kern w:val="0"/>
-          <w:sz w:val="21"/>
-          <w:szCs w:val="21"/>
-          <w:shd w:val="clear" w:fill="080808"/>
-          <w:lang w:val="en-US" w:eastAsia="zh-CN" w:bidi="ar"/>
-        </w:rPr>
-        <w:t xml:space="preserve">                </w:t>
+      </w:pPr>
+      <w:r>
+        <w:rPr>
+          <w:rFonts w:hint="default" w:ascii="Consolas" w:hAnsi="Consolas" w:eastAsia="Consolas" w:cs="Consolas"/>
+          <w:b w:val="0"/>
+          <w:bCs w:val="0"/>
+          <w:color w:val="FFFFFF"/>
+          <w:kern w:val="0"/>
+          <w:sz w:val="21"/>
+          <w:szCs w:val="21"/>
+          <w:shd w:val="clear" w:fill="080808"/>
+          <w:lang w:val="en-US" w:eastAsia="zh-CN" w:bidi="ar"/>
+        </w:rPr>
+        <w:t xml:space="preserve">                    </w:t>
       </w:r>
       <w:r>
         <w:rPr>
@@ -6013,6 +6113,8 @@
         </w:rPr>
         <w:t>;</w:t>
       </w:r>
+      <w:bookmarkStart w:id="0" w:name="_GoBack"/>
+      <w:bookmarkEnd w:id="0"/>
     </w:p>
     <w:p>
       <w:pPr>

</xml_diff>

<commit_message>
Start Up Bat and Fulltext Query
</commit_message>
<xml_diff>
--- a/Fastest Way To Query Millions of row in Laravel.docx
+++ b/Fastest Way To Query Millions of row in Laravel.docx
@@ -6113,8 +6113,6 @@
         </w:rPr>
         <w:t>;</w:t>
       </w:r>
-      <w:bookmarkStart w:id="0" w:name="_GoBack"/>
-      <w:bookmarkEnd w:id="0"/>
     </w:p>
     <w:p>
       <w:pPr>
@@ -6270,6 +6268,3354 @@
         </w:rPr>
         <w:t>}</w:t>
       </w:r>
+    </w:p>
+    <w:p>
+      <w:pPr>
+        <w:keepNext w:val="0"/>
+        <w:keepLines w:val="0"/>
+        <w:widowControl/>
+        <w:suppressLineNumbers w:val="0"/>
+        <w:jc w:val="left"/>
+      </w:pPr>
+    </w:p>
+    <w:p>
+      <w:pPr>
+        <w:rPr>
+          <w:rFonts w:hint="default"/>
+          <w:lang w:val="en-US"/>
+        </w:rPr>
+      </w:pPr>
+    </w:p>
+    <w:p>
+      <w:pPr>
+        <w:rPr>
+          <w:rFonts w:hint="default"/>
+          <w:lang w:val="en-US"/>
+        </w:rPr>
+      </w:pPr>
+    </w:p>
+    <w:p>
+      <w:pPr>
+        <w:rPr>
+          <w:rFonts w:hint="default"/>
+          <w:lang w:val="en-US"/>
+        </w:rPr>
+      </w:pPr>
+    </w:p>
+    <w:p>
+      <w:pPr>
+        <w:rPr>
+          <w:rFonts w:hint="default"/>
+          <w:lang w:val="en-US"/>
+        </w:rPr>
+      </w:pPr>
+    </w:p>
+    <w:p>
+      <w:pPr>
+        <w:rPr>
+          <w:rFonts w:hint="default"/>
+          <w:lang w:val="en-US"/>
+        </w:rPr>
+      </w:pPr>
+    </w:p>
+    <w:p>
+      <w:pPr>
+        <w:rPr>
+          <w:rFonts w:hint="default"/>
+          <w:lang w:val="en-US"/>
+        </w:rPr>
+      </w:pPr>
+    </w:p>
+    <w:p>
+      <w:pPr>
+        <w:rPr>
+          <w:rFonts w:hint="default"/>
+          <w:lang w:val="en-US"/>
+        </w:rPr>
+      </w:pPr>
+    </w:p>
+    <w:p>
+      <w:pPr>
+        <w:rPr>
+          <w:rFonts w:hint="default"/>
+          <w:lang w:val="en-US"/>
+        </w:rPr>
+      </w:pPr>
+    </w:p>
+    <w:p>
+      <w:pPr>
+        <w:rPr>
+          <w:rFonts w:hint="default"/>
+          <w:lang w:val="en-US"/>
+        </w:rPr>
+      </w:pPr>
+    </w:p>
+    <w:p>
+      <w:pPr>
+        <w:rPr>
+          <w:rFonts w:hint="default"/>
+          <w:lang w:val="en-US"/>
+        </w:rPr>
+      </w:pPr>
+    </w:p>
+    <w:p>
+      <w:pPr>
+        <w:rPr>
+          <w:rFonts w:hint="default"/>
+          <w:lang w:val="en-US"/>
+        </w:rPr>
+      </w:pPr>
+    </w:p>
+    <w:p>
+      <w:pPr>
+        <w:rPr>
+          <w:rFonts w:hint="default"/>
+          <w:lang w:val="en-US"/>
+        </w:rPr>
+      </w:pPr>
+    </w:p>
+    <w:p>
+      <w:pPr>
+        <w:rPr>
+          <w:rFonts w:hint="default"/>
+          <w:lang w:val="en-US"/>
+        </w:rPr>
+      </w:pPr>
+    </w:p>
+    <w:p>
+      <w:pPr>
+        <w:rPr>
+          <w:rFonts w:hint="default"/>
+          <w:lang w:val="en-US"/>
+        </w:rPr>
+      </w:pPr>
+    </w:p>
+    <w:p>
+      <w:pPr>
+        <w:rPr>
+          <w:rFonts w:hint="default"/>
+          <w:lang w:val="en-US"/>
+        </w:rPr>
+      </w:pPr>
+    </w:p>
+    <w:p>
+      <w:pPr>
+        <w:rPr>
+          <w:rFonts w:hint="default"/>
+          <w:lang w:val="en-US"/>
+        </w:rPr>
+      </w:pPr>
+    </w:p>
+    <w:p>
+      <w:pPr>
+        <w:rPr>
+          <w:rFonts w:hint="default"/>
+          <w:lang w:val="en-US"/>
+        </w:rPr>
+      </w:pPr>
+    </w:p>
+    <w:p>
+      <w:pPr>
+        <w:rPr>
+          <w:rFonts w:hint="default"/>
+          <w:lang w:val="en-US"/>
+        </w:rPr>
+      </w:pPr>
+    </w:p>
+    <w:p>
+      <w:pPr>
+        <w:rPr>
+          <w:rFonts w:hint="default"/>
+          <w:lang w:val="en-US"/>
+        </w:rPr>
+      </w:pPr>
+    </w:p>
+    <w:p>
+      <w:pPr>
+        <w:rPr>
+          <w:rFonts w:hint="default"/>
+          <w:lang w:val="en-US"/>
+        </w:rPr>
+      </w:pPr>
+      <w:r>
+        <w:rPr>
+          <w:rFonts w:hint="default"/>
+          <w:lang w:val="en-US"/>
+        </w:rPr>
+        <w:t>Or when sorting</w:t>
+      </w:r>
+    </w:p>
+    <w:p>
+      <w:pPr>
+        <w:keepNext w:val="0"/>
+        <w:keepLines w:val="0"/>
+        <w:widowControl/>
+        <w:suppressLineNumbers w:val="0"/>
+        <w:shd w:val="clear" w:fill="080808"/>
+        <w:spacing w:line="285" w:lineRule="atLeast"/>
+        <w:jc w:val="left"/>
+      </w:pPr>
+      <w:r>
+        <w:rPr>
+          <w:rFonts w:hint="default" w:ascii="Consolas" w:hAnsi="Consolas" w:eastAsia="Consolas" w:cs="Consolas"/>
+          <w:b w:val="0"/>
+          <w:bCs w:val="0"/>
+          <w:color w:val="D08442"/>
+          <w:kern w:val="0"/>
+          <w:sz w:val="21"/>
+          <w:szCs w:val="21"/>
+          <w:shd w:val="clear" w:fill="080808"/>
+          <w:lang w:val="en-US" w:eastAsia="zh-CN" w:bidi="ar"/>
+        </w:rPr>
+        <w:t>&lt;?php</w:t>
+      </w:r>
+    </w:p>
+    <w:p>
+      <w:pPr>
+        <w:keepNext w:val="0"/>
+        <w:keepLines w:val="0"/>
+        <w:widowControl/>
+        <w:suppressLineNumbers w:val="0"/>
+        <w:shd w:val="clear" w:fill="080808"/>
+        <w:spacing w:line="285" w:lineRule="atLeast"/>
+        <w:jc w:val="left"/>
+        <w:rPr>
+          <w:rFonts w:hint="default" w:ascii="Consolas" w:hAnsi="Consolas" w:eastAsia="Consolas" w:cs="Consolas"/>
+          <w:b w:val="0"/>
+          <w:bCs w:val="0"/>
+          <w:color w:val="F8F8F2"/>
+          <w:sz w:val="21"/>
+          <w:szCs w:val="21"/>
+        </w:rPr>
+      </w:pPr>
+      <w:r>
+        <w:rPr>
+          <w:rFonts w:hint="default" w:ascii="Consolas" w:hAnsi="Consolas" w:eastAsia="Consolas" w:cs="Consolas"/>
+          <w:b w:val="0"/>
+          <w:bCs w:val="0"/>
+          <w:color w:val="FFFFFF"/>
+          <w:kern w:val="0"/>
+          <w:sz w:val="21"/>
+          <w:szCs w:val="21"/>
+          <w:shd w:val="clear" w:fill="080808"/>
+          <w:lang w:val="en-US" w:eastAsia="zh-CN" w:bidi="ar"/>
+        </w:rPr>
+        <w:t>use Illuminate</w:t>
+      </w:r>
+      <w:r>
+        <w:rPr>
+          <w:rFonts w:hint="default" w:ascii="Consolas" w:hAnsi="Consolas" w:eastAsia="Consolas" w:cs="Consolas"/>
+          <w:b w:val="0"/>
+          <w:bCs w:val="0"/>
+          <w:color w:val="D0D0D0"/>
+          <w:kern w:val="0"/>
+          <w:sz w:val="21"/>
+          <w:szCs w:val="21"/>
+          <w:shd w:val="clear" w:fill="080808"/>
+          <w:lang w:val="en-US" w:eastAsia="zh-CN" w:bidi="ar"/>
+        </w:rPr>
+        <w:t>\</w:t>
+      </w:r>
+      <w:r>
+        <w:rPr>
+          <w:rFonts w:hint="default" w:ascii="Consolas" w:hAnsi="Consolas" w:eastAsia="Consolas" w:cs="Consolas"/>
+          <w:b w:val="0"/>
+          <w:bCs w:val="0"/>
+          <w:color w:val="FFFFFF"/>
+          <w:kern w:val="0"/>
+          <w:sz w:val="21"/>
+          <w:szCs w:val="21"/>
+          <w:shd w:val="clear" w:fill="080808"/>
+          <w:lang w:val="en-US" w:eastAsia="zh-CN" w:bidi="ar"/>
+        </w:rPr>
+        <w:t>Support</w:t>
+      </w:r>
+      <w:r>
+        <w:rPr>
+          <w:rFonts w:hint="default" w:ascii="Consolas" w:hAnsi="Consolas" w:eastAsia="Consolas" w:cs="Consolas"/>
+          <w:b w:val="0"/>
+          <w:bCs w:val="0"/>
+          <w:color w:val="D0D0D0"/>
+          <w:kern w:val="0"/>
+          <w:sz w:val="21"/>
+          <w:szCs w:val="21"/>
+          <w:shd w:val="clear" w:fill="080808"/>
+          <w:lang w:val="en-US" w:eastAsia="zh-CN" w:bidi="ar"/>
+        </w:rPr>
+        <w:t>\</w:t>
+      </w:r>
+      <w:r>
+        <w:rPr>
+          <w:rFonts w:hint="default" w:ascii="Consolas" w:hAnsi="Consolas" w:eastAsia="Consolas" w:cs="Consolas"/>
+          <w:b w:val="0"/>
+          <w:bCs w:val="0"/>
+          <w:color w:val="FFFFFF"/>
+          <w:kern w:val="0"/>
+          <w:sz w:val="21"/>
+          <w:szCs w:val="21"/>
+          <w:shd w:val="clear" w:fill="080808"/>
+          <w:lang w:val="en-US" w:eastAsia="zh-CN" w:bidi="ar"/>
+        </w:rPr>
+        <w:t>Facades</w:t>
+      </w:r>
+      <w:r>
+        <w:rPr>
+          <w:rFonts w:hint="default" w:ascii="Consolas" w:hAnsi="Consolas" w:eastAsia="Consolas" w:cs="Consolas"/>
+          <w:b w:val="0"/>
+          <w:bCs w:val="0"/>
+          <w:color w:val="D0D0D0"/>
+          <w:kern w:val="0"/>
+          <w:sz w:val="21"/>
+          <w:szCs w:val="21"/>
+          <w:shd w:val="clear" w:fill="080808"/>
+          <w:lang w:val="en-US" w:eastAsia="zh-CN" w:bidi="ar"/>
+        </w:rPr>
+        <w:t>\</w:t>
+      </w:r>
+      <w:r>
+        <w:rPr>
+          <w:rFonts w:hint="default" w:ascii="Consolas" w:hAnsi="Consolas" w:eastAsia="Consolas" w:cs="Consolas"/>
+          <w:b w:val="0"/>
+          <w:bCs w:val="0"/>
+          <w:color w:val="B8FCB1"/>
+          <w:kern w:val="0"/>
+          <w:sz w:val="21"/>
+          <w:szCs w:val="21"/>
+          <w:shd w:val="clear" w:fill="080808"/>
+          <w:lang w:val="en-US" w:eastAsia="zh-CN" w:bidi="ar"/>
+        </w:rPr>
+        <w:t>DB</w:t>
+      </w:r>
+      <w:r>
+        <w:rPr>
+          <w:rFonts w:hint="default" w:ascii="Consolas" w:hAnsi="Consolas" w:eastAsia="Consolas" w:cs="Consolas"/>
+          <w:b w:val="0"/>
+          <w:bCs w:val="0"/>
+          <w:color w:val="D0D0D0"/>
+          <w:kern w:val="0"/>
+          <w:sz w:val="21"/>
+          <w:szCs w:val="21"/>
+          <w:shd w:val="clear" w:fill="080808"/>
+          <w:lang w:val="en-US" w:eastAsia="zh-CN" w:bidi="ar"/>
+        </w:rPr>
+        <w:t>;</w:t>
+      </w:r>
+    </w:p>
+    <w:p>
+      <w:pPr>
+        <w:keepNext w:val="0"/>
+        <w:keepLines w:val="0"/>
+        <w:widowControl/>
+        <w:suppressLineNumbers w:val="0"/>
+        <w:shd w:val="clear" w:fill="080808"/>
+        <w:spacing w:line="285" w:lineRule="atLeast"/>
+        <w:jc w:val="left"/>
+        <w:rPr>
+          <w:rFonts w:hint="default" w:ascii="Consolas" w:hAnsi="Consolas" w:eastAsia="Consolas" w:cs="Consolas"/>
+          <w:b w:val="0"/>
+          <w:bCs w:val="0"/>
+          <w:color w:val="F8F8F2"/>
+          <w:sz w:val="21"/>
+          <w:szCs w:val="21"/>
+        </w:rPr>
+      </w:pPr>
+      <w:r>
+        <w:rPr>
+          <w:rFonts w:hint="default" w:ascii="Consolas" w:hAnsi="Consolas" w:eastAsia="Consolas" w:cs="Consolas"/>
+          <w:b w:val="0"/>
+          <w:bCs w:val="0"/>
+          <w:color w:val="FFFFFF"/>
+          <w:kern w:val="0"/>
+          <w:sz w:val="21"/>
+          <w:szCs w:val="21"/>
+          <w:shd w:val="clear" w:fill="080808"/>
+          <w:lang w:val="en-US" w:eastAsia="zh-CN" w:bidi="ar"/>
+        </w:rPr>
+        <w:t xml:space="preserve">    </w:t>
+      </w:r>
+      <w:r>
+        <w:rPr>
+          <w:rFonts w:hint="default" w:ascii="Consolas" w:hAnsi="Consolas" w:eastAsia="Consolas" w:cs="Consolas"/>
+          <w:b w:val="0"/>
+          <w:bCs w:val="0"/>
+          <w:color w:val="808080"/>
+          <w:kern w:val="0"/>
+          <w:sz w:val="21"/>
+          <w:szCs w:val="21"/>
+          <w:shd w:val="clear" w:fill="080808"/>
+          <w:lang w:val="en-US" w:eastAsia="zh-CN" w:bidi="ar"/>
+        </w:rPr>
+        <w:t>/**</w:t>
+      </w:r>
+    </w:p>
+    <w:p>
+      <w:pPr>
+        <w:keepNext w:val="0"/>
+        <w:keepLines w:val="0"/>
+        <w:widowControl/>
+        <w:suppressLineNumbers w:val="0"/>
+        <w:shd w:val="clear" w:fill="080808"/>
+        <w:spacing w:line="285" w:lineRule="atLeast"/>
+        <w:jc w:val="left"/>
+        <w:rPr>
+          <w:rFonts w:hint="default" w:ascii="Consolas" w:hAnsi="Consolas" w:eastAsia="Consolas" w:cs="Consolas"/>
+          <w:b w:val="0"/>
+          <w:bCs w:val="0"/>
+          <w:color w:val="F8F8F2"/>
+          <w:sz w:val="21"/>
+          <w:szCs w:val="21"/>
+        </w:rPr>
+      </w:pPr>
+      <w:r>
+        <w:rPr>
+          <w:rFonts w:hint="default" w:ascii="Consolas" w:hAnsi="Consolas" w:eastAsia="Consolas" w:cs="Consolas"/>
+          <w:b w:val="0"/>
+          <w:bCs w:val="0"/>
+          <w:color w:val="808080"/>
+          <w:kern w:val="0"/>
+          <w:sz w:val="21"/>
+          <w:szCs w:val="21"/>
+          <w:shd w:val="clear" w:fill="080808"/>
+          <w:lang w:val="en-US" w:eastAsia="zh-CN" w:bidi="ar"/>
+        </w:rPr>
+        <w:t xml:space="preserve">     * @param </w:t>
+      </w:r>
+      <w:r>
+        <w:rPr>
+          <w:rFonts w:hint="default" w:ascii="Consolas" w:hAnsi="Consolas" w:eastAsia="Consolas" w:cs="Consolas"/>
+          <w:b w:val="0"/>
+          <w:bCs w:val="0"/>
+          <w:color w:val="FFFFFF"/>
+          <w:kern w:val="0"/>
+          <w:sz w:val="21"/>
+          <w:szCs w:val="21"/>
+          <w:shd w:val="clear" w:fill="080808"/>
+          <w:lang w:val="en-US" w:eastAsia="zh-CN" w:bidi="ar"/>
+        </w:rPr>
+        <w:t>string</w:t>
+      </w:r>
+      <w:r>
+        <w:rPr>
+          <w:rFonts w:hint="default" w:ascii="Consolas" w:hAnsi="Consolas" w:eastAsia="Consolas" w:cs="Consolas"/>
+          <w:b w:val="0"/>
+          <w:bCs w:val="0"/>
+          <w:color w:val="808080"/>
+          <w:kern w:val="0"/>
+          <w:sz w:val="21"/>
+          <w:szCs w:val="21"/>
+          <w:shd w:val="clear" w:fill="080808"/>
+          <w:lang w:val="en-US" w:eastAsia="zh-CN" w:bidi="ar"/>
+        </w:rPr>
+        <w:t xml:space="preserve"> $search</w:t>
+      </w:r>
+    </w:p>
+    <w:p>
+      <w:pPr>
+        <w:keepNext w:val="0"/>
+        <w:keepLines w:val="0"/>
+        <w:widowControl/>
+        <w:suppressLineNumbers w:val="0"/>
+        <w:shd w:val="clear" w:fill="080808"/>
+        <w:spacing w:line="285" w:lineRule="atLeast"/>
+        <w:jc w:val="left"/>
+        <w:rPr>
+          <w:rFonts w:hint="default" w:ascii="Consolas" w:hAnsi="Consolas" w:eastAsia="Consolas" w:cs="Consolas"/>
+          <w:b w:val="0"/>
+          <w:bCs w:val="0"/>
+          <w:color w:val="F8F8F2"/>
+          <w:sz w:val="21"/>
+          <w:szCs w:val="21"/>
+        </w:rPr>
+      </w:pPr>
+      <w:r>
+        <w:rPr>
+          <w:rFonts w:hint="default" w:ascii="Consolas" w:hAnsi="Consolas" w:eastAsia="Consolas" w:cs="Consolas"/>
+          <w:b w:val="0"/>
+          <w:bCs w:val="0"/>
+          <w:color w:val="808080"/>
+          <w:kern w:val="0"/>
+          <w:sz w:val="21"/>
+          <w:szCs w:val="21"/>
+          <w:shd w:val="clear" w:fill="080808"/>
+          <w:lang w:val="en-US" w:eastAsia="zh-CN" w:bidi="ar"/>
+        </w:rPr>
+        <w:t xml:space="preserve">     * @return </w:t>
+      </w:r>
+      <w:r>
+        <w:rPr>
+          <w:rFonts w:hint="default" w:ascii="Consolas" w:hAnsi="Consolas" w:eastAsia="Consolas" w:cs="Consolas"/>
+          <w:b w:val="0"/>
+          <w:bCs w:val="0"/>
+          <w:color w:val="B8FCB1"/>
+          <w:kern w:val="0"/>
+          <w:sz w:val="21"/>
+          <w:szCs w:val="21"/>
+          <w:shd w:val="clear" w:fill="080808"/>
+          <w:lang w:val="en-US" w:eastAsia="zh-CN" w:bidi="ar"/>
+        </w:rPr>
+        <w:t>Collection</w:t>
+      </w:r>
+      <w:r>
+        <w:rPr>
+          <w:rFonts w:hint="default" w:ascii="Consolas" w:hAnsi="Consolas" w:eastAsia="Consolas" w:cs="Consolas"/>
+          <w:b w:val="0"/>
+          <w:bCs w:val="0"/>
+          <w:color w:val="FFFFFF"/>
+          <w:kern w:val="0"/>
+          <w:sz w:val="21"/>
+          <w:szCs w:val="21"/>
+          <w:shd w:val="clear" w:fill="080808"/>
+          <w:lang w:val="en-US" w:eastAsia="zh-CN" w:bidi="ar"/>
+        </w:rPr>
+        <w:t>&lt;int,</w:t>
+      </w:r>
+      <w:r>
+        <w:rPr>
+          <w:rFonts w:hint="default" w:ascii="Consolas" w:hAnsi="Consolas" w:eastAsia="Consolas" w:cs="Consolas"/>
+          <w:b w:val="0"/>
+          <w:bCs w:val="0"/>
+          <w:color w:val="808080"/>
+          <w:kern w:val="0"/>
+          <w:sz w:val="21"/>
+          <w:szCs w:val="21"/>
+          <w:shd w:val="clear" w:fill="080808"/>
+          <w:lang w:val="en-US" w:eastAsia="zh-CN" w:bidi="ar"/>
+        </w:rPr>
+        <w:t xml:space="preserve"> Student&gt;</w:t>
+      </w:r>
+    </w:p>
+    <w:p>
+      <w:pPr>
+        <w:keepNext w:val="0"/>
+        <w:keepLines w:val="0"/>
+        <w:widowControl/>
+        <w:suppressLineNumbers w:val="0"/>
+        <w:shd w:val="clear" w:fill="080808"/>
+        <w:spacing w:line="285" w:lineRule="atLeast"/>
+        <w:jc w:val="left"/>
+        <w:rPr>
+          <w:rFonts w:hint="default" w:ascii="Consolas" w:hAnsi="Consolas" w:eastAsia="Consolas" w:cs="Consolas"/>
+          <w:b w:val="0"/>
+          <w:bCs w:val="0"/>
+          <w:color w:val="F8F8F2"/>
+          <w:sz w:val="21"/>
+          <w:szCs w:val="21"/>
+        </w:rPr>
+      </w:pPr>
+      <w:r>
+        <w:rPr>
+          <w:rFonts w:hint="default" w:ascii="Consolas" w:hAnsi="Consolas" w:eastAsia="Consolas" w:cs="Consolas"/>
+          <w:b w:val="0"/>
+          <w:bCs w:val="0"/>
+          <w:color w:val="808080"/>
+          <w:kern w:val="0"/>
+          <w:sz w:val="21"/>
+          <w:szCs w:val="21"/>
+          <w:shd w:val="clear" w:fill="080808"/>
+          <w:lang w:val="en-US" w:eastAsia="zh-CN" w:bidi="ar"/>
+        </w:rPr>
+        <w:t>     */</w:t>
+      </w:r>
+      <w:bookmarkStart w:id="0" w:name="_GoBack"/>
+      <w:bookmarkEnd w:id="0"/>
+    </w:p>
+    <w:p>
+      <w:pPr>
+        <w:keepNext w:val="0"/>
+        <w:keepLines w:val="0"/>
+        <w:widowControl/>
+        <w:suppressLineNumbers w:val="0"/>
+        <w:shd w:val="clear" w:fill="080808"/>
+        <w:spacing w:line="285" w:lineRule="atLeast"/>
+        <w:jc w:val="left"/>
+        <w:rPr>
+          <w:rFonts w:hint="default" w:ascii="Consolas" w:hAnsi="Consolas" w:eastAsia="Consolas" w:cs="Consolas"/>
+          <w:b w:val="0"/>
+          <w:bCs w:val="0"/>
+          <w:color w:val="F8F8F2"/>
+          <w:sz w:val="21"/>
+          <w:szCs w:val="21"/>
+        </w:rPr>
+      </w:pPr>
+      <w:r>
+        <w:rPr>
+          <w:rFonts w:hint="default" w:ascii="Consolas" w:hAnsi="Consolas" w:eastAsia="Consolas" w:cs="Consolas"/>
+          <w:b w:val="0"/>
+          <w:bCs w:val="0"/>
+          <w:color w:val="FFFFFF"/>
+          <w:kern w:val="0"/>
+          <w:sz w:val="21"/>
+          <w:szCs w:val="21"/>
+          <w:shd w:val="clear" w:fill="080808"/>
+          <w:lang w:val="en-US" w:eastAsia="zh-CN" w:bidi="ar"/>
+        </w:rPr>
+        <w:t xml:space="preserve">    </w:t>
+      </w:r>
+      <w:r>
+        <w:rPr>
+          <w:rFonts w:hint="default" w:ascii="Consolas" w:hAnsi="Consolas" w:eastAsia="Consolas" w:cs="Consolas"/>
+          <w:b w:val="0"/>
+          <w:bCs w:val="0"/>
+          <w:color w:val="69F0AE"/>
+          <w:kern w:val="0"/>
+          <w:sz w:val="21"/>
+          <w:szCs w:val="21"/>
+          <w:shd w:val="clear" w:fill="080808"/>
+          <w:lang w:val="en-US" w:eastAsia="zh-CN" w:bidi="ar"/>
+        </w:rPr>
+        <w:t>public</w:t>
+      </w:r>
+      <w:r>
+        <w:rPr>
+          <w:rFonts w:hint="default" w:ascii="Consolas" w:hAnsi="Consolas" w:eastAsia="Consolas" w:cs="Consolas"/>
+          <w:b w:val="0"/>
+          <w:bCs w:val="0"/>
+          <w:color w:val="FFFFFF"/>
+          <w:kern w:val="0"/>
+          <w:sz w:val="21"/>
+          <w:szCs w:val="21"/>
+          <w:shd w:val="clear" w:fill="080808"/>
+          <w:lang w:val="en-US" w:eastAsia="zh-CN" w:bidi="ar"/>
+        </w:rPr>
+        <w:t xml:space="preserve"> </w:t>
+      </w:r>
+      <w:r>
+        <w:rPr>
+          <w:rFonts w:hint="default" w:ascii="Consolas" w:hAnsi="Consolas" w:eastAsia="Consolas" w:cs="Consolas"/>
+          <w:b w:val="0"/>
+          <w:bCs w:val="0"/>
+          <w:color w:val="FFFB2A"/>
+          <w:kern w:val="0"/>
+          <w:sz w:val="21"/>
+          <w:szCs w:val="21"/>
+          <w:shd w:val="clear" w:fill="080808"/>
+          <w:lang w:val="en-US" w:eastAsia="zh-CN" w:bidi="ar"/>
+        </w:rPr>
+        <w:t>function</w:t>
+      </w:r>
+      <w:r>
+        <w:rPr>
+          <w:rFonts w:hint="default" w:ascii="Consolas" w:hAnsi="Consolas" w:eastAsia="Consolas" w:cs="Consolas"/>
+          <w:b w:val="0"/>
+          <w:bCs w:val="0"/>
+          <w:color w:val="FFFFFF"/>
+          <w:kern w:val="0"/>
+          <w:sz w:val="21"/>
+          <w:szCs w:val="21"/>
+          <w:shd w:val="clear" w:fill="080808"/>
+          <w:lang w:val="en-US" w:eastAsia="zh-CN" w:bidi="ar"/>
+        </w:rPr>
+        <w:t xml:space="preserve"> </w:t>
+      </w:r>
+      <w:r>
+        <w:rPr>
+          <w:rFonts w:hint="default" w:ascii="Consolas" w:hAnsi="Consolas" w:eastAsia="Consolas" w:cs="Consolas"/>
+          <w:b w:val="0"/>
+          <w:bCs w:val="0"/>
+          <w:color w:val="80CBC4"/>
+          <w:kern w:val="0"/>
+          <w:sz w:val="21"/>
+          <w:szCs w:val="21"/>
+          <w:shd w:val="clear" w:fill="080808"/>
+          <w:lang w:val="en-US" w:eastAsia="zh-CN" w:bidi="ar"/>
+        </w:rPr>
+        <w:t>getStudents</w:t>
+      </w:r>
+      <w:r>
+        <w:rPr>
+          <w:rFonts w:hint="default" w:ascii="Consolas" w:hAnsi="Consolas" w:eastAsia="Consolas" w:cs="Consolas"/>
+          <w:b w:val="0"/>
+          <w:bCs w:val="0"/>
+          <w:color w:val="C9E9E0"/>
+          <w:kern w:val="0"/>
+          <w:sz w:val="21"/>
+          <w:szCs w:val="21"/>
+          <w:shd w:val="clear" w:fill="080808"/>
+          <w:lang w:val="en-US" w:eastAsia="zh-CN" w:bidi="ar"/>
+        </w:rPr>
+        <w:t>(</w:t>
+      </w:r>
+      <w:r>
+        <w:rPr>
+          <w:rFonts w:hint="default" w:ascii="Consolas" w:hAnsi="Consolas" w:eastAsia="Consolas" w:cs="Consolas"/>
+          <w:b w:val="0"/>
+          <w:bCs w:val="0"/>
+          <w:color w:val="D0D0D0"/>
+          <w:kern w:val="0"/>
+          <w:sz w:val="21"/>
+          <w:szCs w:val="21"/>
+          <w:shd w:val="clear" w:fill="080808"/>
+          <w:lang w:val="en-US" w:eastAsia="zh-CN" w:bidi="ar"/>
+        </w:rPr>
+        <w:t xml:space="preserve">string </w:t>
+      </w:r>
+      <w:r>
+        <w:rPr>
+          <w:rFonts w:hint="default" w:ascii="Consolas" w:hAnsi="Consolas" w:eastAsia="Consolas" w:cs="Consolas"/>
+          <w:b w:val="0"/>
+          <w:bCs w:val="0"/>
+          <w:color w:val="F8F8F2"/>
+          <w:kern w:val="0"/>
+          <w:sz w:val="21"/>
+          <w:szCs w:val="21"/>
+          <w:shd w:val="clear" w:fill="080808"/>
+          <w:lang w:val="en-US" w:eastAsia="zh-CN" w:bidi="ar"/>
+        </w:rPr>
+        <w:t>$search</w:t>
+      </w:r>
+      <w:r>
+        <w:rPr>
+          <w:rFonts w:hint="default" w:ascii="Consolas" w:hAnsi="Consolas" w:eastAsia="Consolas" w:cs="Consolas"/>
+          <w:b w:val="0"/>
+          <w:bCs w:val="0"/>
+          <w:color w:val="C9E9E0"/>
+          <w:kern w:val="0"/>
+          <w:sz w:val="21"/>
+          <w:szCs w:val="21"/>
+          <w:shd w:val="clear" w:fill="080808"/>
+          <w:lang w:val="en-US" w:eastAsia="zh-CN" w:bidi="ar"/>
+        </w:rPr>
+        <w:t>)</w:t>
+      </w:r>
+      <w:r>
+        <w:rPr>
+          <w:rFonts w:hint="default" w:ascii="Consolas" w:hAnsi="Consolas" w:eastAsia="Consolas" w:cs="Consolas"/>
+          <w:b w:val="0"/>
+          <w:bCs w:val="0"/>
+          <w:color w:val="FF5E5E"/>
+          <w:kern w:val="0"/>
+          <w:sz w:val="21"/>
+          <w:szCs w:val="21"/>
+          <w:shd w:val="clear" w:fill="080808"/>
+          <w:lang w:val="en-US" w:eastAsia="zh-CN" w:bidi="ar"/>
+        </w:rPr>
+        <w:t>:</w:t>
+      </w:r>
+      <w:r>
+        <w:rPr>
+          <w:rFonts w:hint="default" w:ascii="Consolas" w:hAnsi="Consolas" w:eastAsia="Consolas" w:cs="Consolas"/>
+          <w:b w:val="0"/>
+          <w:bCs w:val="0"/>
+          <w:color w:val="FFFFFF"/>
+          <w:kern w:val="0"/>
+          <w:sz w:val="21"/>
+          <w:szCs w:val="21"/>
+          <w:shd w:val="clear" w:fill="080808"/>
+          <w:lang w:val="en-US" w:eastAsia="zh-CN" w:bidi="ar"/>
+        </w:rPr>
+        <w:t xml:space="preserve"> </w:t>
+      </w:r>
+      <w:r>
+        <w:rPr>
+          <w:rFonts w:hint="default" w:ascii="Consolas" w:hAnsi="Consolas" w:eastAsia="Consolas" w:cs="Consolas"/>
+          <w:b w:val="0"/>
+          <w:bCs w:val="0"/>
+          <w:color w:val="B8FCB1"/>
+          <w:kern w:val="0"/>
+          <w:sz w:val="21"/>
+          <w:szCs w:val="21"/>
+          <w:shd w:val="clear" w:fill="080808"/>
+          <w:lang w:val="en-US" w:eastAsia="zh-CN" w:bidi="ar"/>
+        </w:rPr>
+        <w:t>Collection</w:t>
+      </w:r>
+    </w:p>
+    <w:p>
+      <w:pPr>
+        <w:keepNext w:val="0"/>
+        <w:keepLines w:val="0"/>
+        <w:widowControl/>
+        <w:suppressLineNumbers w:val="0"/>
+        <w:shd w:val="clear" w:fill="080808"/>
+        <w:spacing w:line="285" w:lineRule="atLeast"/>
+        <w:jc w:val="left"/>
+        <w:rPr>
+          <w:rFonts w:hint="default" w:ascii="Consolas" w:hAnsi="Consolas" w:eastAsia="Consolas" w:cs="Consolas"/>
+          <w:b w:val="0"/>
+          <w:bCs w:val="0"/>
+          <w:color w:val="F8F8F2"/>
+          <w:sz w:val="21"/>
+          <w:szCs w:val="21"/>
+        </w:rPr>
+      </w:pPr>
+      <w:r>
+        <w:rPr>
+          <w:rFonts w:hint="default" w:ascii="Consolas" w:hAnsi="Consolas" w:eastAsia="Consolas" w:cs="Consolas"/>
+          <w:b w:val="0"/>
+          <w:bCs w:val="0"/>
+          <w:color w:val="FFFFFF"/>
+          <w:kern w:val="0"/>
+          <w:sz w:val="21"/>
+          <w:szCs w:val="21"/>
+          <w:shd w:val="clear" w:fill="080808"/>
+          <w:lang w:val="en-US" w:eastAsia="zh-CN" w:bidi="ar"/>
+        </w:rPr>
+        <w:t>    {</w:t>
+      </w:r>
+    </w:p>
+    <w:p>
+      <w:pPr>
+        <w:keepNext w:val="0"/>
+        <w:keepLines w:val="0"/>
+        <w:widowControl/>
+        <w:suppressLineNumbers w:val="0"/>
+        <w:shd w:val="clear" w:fill="080808"/>
+        <w:spacing w:line="285" w:lineRule="atLeast"/>
+        <w:jc w:val="left"/>
+        <w:rPr>
+          <w:rFonts w:hint="default" w:ascii="Consolas" w:hAnsi="Consolas" w:eastAsia="Consolas" w:cs="Consolas"/>
+          <w:b w:val="0"/>
+          <w:bCs w:val="0"/>
+          <w:color w:val="F8F8F2"/>
+          <w:sz w:val="21"/>
+          <w:szCs w:val="21"/>
+        </w:rPr>
+      </w:pPr>
+      <w:r>
+        <w:rPr>
+          <w:rFonts w:hint="default" w:ascii="Consolas" w:hAnsi="Consolas" w:eastAsia="Consolas" w:cs="Consolas"/>
+          <w:b w:val="0"/>
+          <w:bCs w:val="0"/>
+          <w:color w:val="FFFFFF"/>
+          <w:kern w:val="0"/>
+          <w:sz w:val="21"/>
+          <w:szCs w:val="21"/>
+          <w:shd w:val="clear" w:fill="080808"/>
+          <w:lang w:val="en-US" w:eastAsia="zh-CN" w:bidi="ar"/>
+        </w:rPr>
+        <w:t xml:space="preserve">        </w:t>
+      </w:r>
+      <w:r>
+        <w:rPr>
+          <w:rFonts w:hint="default" w:ascii="Consolas" w:hAnsi="Consolas" w:eastAsia="Consolas" w:cs="Consolas"/>
+          <w:b w:val="0"/>
+          <w:bCs w:val="0"/>
+          <w:color w:val="F8F8F2"/>
+          <w:kern w:val="0"/>
+          <w:sz w:val="21"/>
+          <w:szCs w:val="21"/>
+          <w:shd w:val="clear" w:fill="080808"/>
+          <w:lang w:val="en-US" w:eastAsia="zh-CN" w:bidi="ar"/>
+        </w:rPr>
+        <w:t>$students</w:t>
+      </w:r>
+      <w:r>
+        <w:rPr>
+          <w:rFonts w:hint="default" w:ascii="Consolas" w:hAnsi="Consolas" w:eastAsia="Consolas" w:cs="Consolas"/>
+          <w:b w:val="0"/>
+          <w:bCs w:val="0"/>
+          <w:color w:val="FFFFFF"/>
+          <w:kern w:val="0"/>
+          <w:sz w:val="21"/>
+          <w:szCs w:val="21"/>
+          <w:shd w:val="clear" w:fill="080808"/>
+          <w:lang w:val="en-US" w:eastAsia="zh-CN" w:bidi="ar"/>
+        </w:rPr>
+        <w:t xml:space="preserve"> </w:t>
+      </w:r>
+      <w:r>
+        <w:rPr>
+          <w:rFonts w:hint="default" w:ascii="Consolas" w:hAnsi="Consolas" w:eastAsia="Consolas" w:cs="Consolas"/>
+          <w:b w:val="0"/>
+          <w:bCs w:val="0"/>
+          <w:color w:val="FF5E5E"/>
+          <w:kern w:val="0"/>
+          <w:sz w:val="21"/>
+          <w:szCs w:val="21"/>
+          <w:shd w:val="clear" w:fill="080808"/>
+          <w:lang w:val="en-US" w:eastAsia="zh-CN" w:bidi="ar"/>
+        </w:rPr>
+        <w:t>=</w:t>
+      </w:r>
+      <w:r>
+        <w:rPr>
+          <w:rFonts w:hint="default" w:ascii="Consolas" w:hAnsi="Consolas" w:eastAsia="Consolas" w:cs="Consolas"/>
+          <w:b w:val="0"/>
+          <w:bCs w:val="0"/>
+          <w:color w:val="FFFFFF"/>
+          <w:kern w:val="0"/>
+          <w:sz w:val="21"/>
+          <w:szCs w:val="21"/>
+          <w:shd w:val="clear" w:fill="080808"/>
+          <w:lang w:val="en-US" w:eastAsia="zh-CN" w:bidi="ar"/>
+        </w:rPr>
+        <w:t xml:space="preserve"> </w:t>
+      </w:r>
+      <w:r>
+        <w:rPr>
+          <w:rFonts w:hint="default" w:ascii="Consolas" w:hAnsi="Consolas" w:eastAsia="Consolas" w:cs="Consolas"/>
+          <w:b w:val="0"/>
+          <w:bCs w:val="0"/>
+          <w:color w:val="B8FCB1"/>
+          <w:kern w:val="0"/>
+          <w:sz w:val="21"/>
+          <w:szCs w:val="21"/>
+          <w:shd w:val="clear" w:fill="080808"/>
+          <w:lang w:val="en-US" w:eastAsia="zh-CN" w:bidi="ar"/>
+        </w:rPr>
+        <w:t>Student</w:t>
+      </w:r>
+      <w:r>
+        <w:rPr>
+          <w:rFonts w:hint="default" w:ascii="Consolas" w:hAnsi="Consolas" w:eastAsia="Consolas" w:cs="Consolas"/>
+          <w:b w:val="0"/>
+          <w:bCs w:val="0"/>
+          <w:color w:val="FF5E5E"/>
+          <w:kern w:val="0"/>
+          <w:sz w:val="21"/>
+          <w:szCs w:val="21"/>
+          <w:shd w:val="clear" w:fill="080808"/>
+          <w:lang w:val="en-US" w:eastAsia="zh-CN" w:bidi="ar"/>
+        </w:rPr>
+        <w:t>::</w:t>
+      </w:r>
+      <w:r>
+        <w:rPr>
+          <w:rFonts w:hint="default" w:ascii="Consolas" w:hAnsi="Consolas" w:eastAsia="Consolas" w:cs="Consolas"/>
+          <w:b w:val="0"/>
+          <w:bCs w:val="0"/>
+          <w:color w:val="D68D5B"/>
+          <w:kern w:val="0"/>
+          <w:sz w:val="21"/>
+          <w:szCs w:val="21"/>
+          <w:shd w:val="clear" w:fill="080808"/>
+          <w:lang w:val="en-US" w:eastAsia="zh-CN" w:bidi="ar"/>
+        </w:rPr>
+        <w:t>query</w:t>
+      </w:r>
+      <w:r>
+        <w:rPr>
+          <w:rFonts w:hint="default" w:ascii="Consolas" w:hAnsi="Consolas" w:eastAsia="Consolas" w:cs="Consolas"/>
+          <w:b w:val="0"/>
+          <w:bCs w:val="0"/>
+          <w:color w:val="C9E9E0"/>
+          <w:kern w:val="0"/>
+          <w:sz w:val="21"/>
+          <w:szCs w:val="21"/>
+          <w:shd w:val="clear" w:fill="080808"/>
+          <w:lang w:val="en-US" w:eastAsia="zh-CN" w:bidi="ar"/>
+        </w:rPr>
+        <w:t>()</w:t>
+      </w:r>
+    </w:p>
+    <w:p>
+      <w:pPr>
+        <w:keepNext w:val="0"/>
+        <w:keepLines w:val="0"/>
+        <w:widowControl/>
+        <w:suppressLineNumbers w:val="0"/>
+        <w:shd w:val="clear" w:fill="080808"/>
+        <w:spacing w:line="285" w:lineRule="atLeast"/>
+        <w:jc w:val="left"/>
+        <w:rPr>
+          <w:rFonts w:hint="default" w:ascii="Consolas" w:hAnsi="Consolas" w:eastAsia="Consolas" w:cs="Consolas"/>
+          <w:b w:val="0"/>
+          <w:bCs w:val="0"/>
+          <w:color w:val="F8F8F2"/>
+          <w:sz w:val="21"/>
+          <w:szCs w:val="21"/>
+        </w:rPr>
+      </w:pPr>
+      <w:r>
+        <w:rPr>
+          <w:rFonts w:hint="default" w:ascii="Consolas" w:hAnsi="Consolas" w:eastAsia="Consolas" w:cs="Consolas"/>
+          <w:b w:val="0"/>
+          <w:bCs w:val="0"/>
+          <w:color w:val="FFFFFF"/>
+          <w:kern w:val="0"/>
+          <w:sz w:val="21"/>
+          <w:szCs w:val="21"/>
+          <w:shd w:val="clear" w:fill="080808"/>
+          <w:lang w:val="en-US" w:eastAsia="zh-CN" w:bidi="ar"/>
+        </w:rPr>
+        <w:t xml:space="preserve">            </w:t>
+      </w:r>
+      <w:r>
+        <w:rPr>
+          <w:rFonts w:hint="default" w:ascii="Consolas" w:hAnsi="Consolas" w:eastAsia="Consolas" w:cs="Consolas"/>
+          <w:b w:val="0"/>
+          <w:bCs w:val="0"/>
+          <w:color w:val="FF5E5E"/>
+          <w:kern w:val="0"/>
+          <w:sz w:val="21"/>
+          <w:szCs w:val="21"/>
+          <w:shd w:val="clear" w:fill="080808"/>
+          <w:lang w:val="en-US" w:eastAsia="zh-CN" w:bidi="ar"/>
+        </w:rPr>
+        <w:t>-&gt;</w:t>
+      </w:r>
+      <w:r>
+        <w:rPr>
+          <w:rFonts w:hint="default" w:ascii="Consolas" w:hAnsi="Consolas" w:eastAsia="Consolas" w:cs="Consolas"/>
+          <w:b w:val="0"/>
+          <w:bCs w:val="0"/>
+          <w:color w:val="D68D5B"/>
+          <w:kern w:val="0"/>
+          <w:sz w:val="21"/>
+          <w:szCs w:val="21"/>
+          <w:shd w:val="clear" w:fill="080808"/>
+          <w:lang w:val="en-US" w:eastAsia="zh-CN" w:bidi="ar"/>
+        </w:rPr>
+        <w:t>with</w:t>
+      </w:r>
+      <w:r>
+        <w:rPr>
+          <w:rFonts w:hint="default" w:ascii="Consolas" w:hAnsi="Consolas" w:eastAsia="Consolas" w:cs="Consolas"/>
+          <w:b w:val="0"/>
+          <w:bCs w:val="0"/>
+          <w:color w:val="C9E9E0"/>
+          <w:kern w:val="0"/>
+          <w:sz w:val="21"/>
+          <w:szCs w:val="21"/>
+          <w:shd w:val="clear" w:fill="080808"/>
+          <w:lang w:val="en-US" w:eastAsia="zh-CN" w:bidi="ar"/>
+        </w:rPr>
+        <w:t>(</w:t>
+      </w:r>
+      <w:r>
+        <w:rPr>
+          <w:rFonts w:hint="default" w:ascii="Consolas" w:hAnsi="Consolas" w:eastAsia="Consolas" w:cs="Consolas"/>
+          <w:b w:val="0"/>
+          <w:bCs w:val="0"/>
+          <w:color w:val="D77676"/>
+          <w:kern w:val="0"/>
+          <w:sz w:val="21"/>
+          <w:szCs w:val="21"/>
+          <w:shd w:val="clear" w:fill="080808"/>
+          <w:lang w:val="en-US" w:eastAsia="zh-CN" w:bidi="ar"/>
+        </w:rPr>
+        <w:t>[</w:t>
+      </w:r>
+      <w:r>
+        <w:rPr>
+          <w:rFonts w:hint="default" w:ascii="Consolas" w:hAnsi="Consolas" w:eastAsia="Consolas" w:cs="Consolas"/>
+          <w:b w:val="0"/>
+          <w:bCs w:val="0"/>
+          <w:color w:val="9AA83A"/>
+          <w:kern w:val="0"/>
+          <w:sz w:val="21"/>
+          <w:szCs w:val="21"/>
+          <w:shd w:val="clear" w:fill="080808"/>
+          <w:lang w:val="en-US" w:eastAsia="zh-CN" w:bidi="ar"/>
+        </w:rPr>
+        <w:t>'</w:t>
+      </w:r>
+      <w:r>
+        <w:rPr>
+          <w:rFonts w:hint="default" w:ascii="Consolas" w:hAnsi="Consolas" w:eastAsia="Consolas" w:cs="Consolas"/>
+          <w:b w:val="0"/>
+          <w:bCs w:val="0"/>
+          <w:color w:val="69F0AE"/>
+          <w:kern w:val="0"/>
+          <w:sz w:val="21"/>
+          <w:szCs w:val="21"/>
+          <w:shd w:val="clear" w:fill="080808"/>
+          <w:lang w:val="en-US" w:eastAsia="zh-CN" w:bidi="ar"/>
+        </w:rPr>
+        <w:t>media</w:t>
+      </w:r>
+      <w:r>
+        <w:rPr>
+          <w:rFonts w:hint="default" w:ascii="Consolas" w:hAnsi="Consolas" w:eastAsia="Consolas" w:cs="Consolas"/>
+          <w:b w:val="0"/>
+          <w:bCs w:val="0"/>
+          <w:color w:val="9AA83A"/>
+          <w:kern w:val="0"/>
+          <w:sz w:val="21"/>
+          <w:szCs w:val="21"/>
+          <w:shd w:val="clear" w:fill="080808"/>
+          <w:lang w:val="en-US" w:eastAsia="zh-CN" w:bidi="ar"/>
+        </w:rPr>
+        <w:t>'</w:t>
+      </w:r>
+      <w:r>
+        <w:rPr>
+          <w:rFonts w:hint="default" w:ascii="Consolas" w:hAnsi="Consolas" w:eastAsia="Consolas" w:cs="Consolas"/>
+          <w:b w:val="0"/>
+          <w:bCs w:val="0"/>
+          <w:color w:val="D77676"/>
+          <w:kern w:val="0"/>
+          <w:sz w:val="21"/>
+          <w:szCs w:val="21"/>
+          <w:shd w:val="clear" w:fill="080808"/>
+          <w:lang w:val="en-US" w:eastAsia="zh-CN" w:bidi="ar"/>
+        </w:rPr>
+        <w:t>]</w:t>
+      </w:r>
+      <w:r>
+        <w:rPr>
+          <w:rFonts w:hint="default" w:ascii="Consolas" w:hAnsi="Consolas" w:eastAsia="Consolas" w:cs="Consolas"/>
+          <w:b w:val="0"/>
+          <w:bCs w:val="0"/>
+          <w:color w:val="C9E9E0"/>
+          <w:kern w:val="0"/>
+          <w:sz w:val="21"/>
+          <w:szCs w:val="21"/>
+          <w:shd w:val="clear" w:fill="080808"/>
+          <w:lang w:val="en-US" w:eastAsia="zh-CN" w:bidi="ar"/>
+        </w:rPr>
+        <w:t>)</w:t>
+      </w:r>
+    </w:p>
+    <w:p>
+      <w:pPr>
+        <w:keepNext w:val="0"/>
+        <w:keepLines w:val="0"/>
+        <w:widowControl/>
+        <w:suppressLineNumbers w:val="0"/>
+        <w:shd w:val="clear" w:fill="080808"/>
+        <w:spacing w:line="285" w:lineRule="atLeast"/>
+        <w:jc w:val="left"/>
+        <w:rPr>
+          <w:rFonts w:hint="default" w:ascii="Consolas" w:hAnsi="Consolas" w:eastAsia="Consolas" w:cs="Consolas"/>
+          <w:b w:val="0"/>
+          <w:bCs w:val="0"/>
+          <w:color w:val="F8F8F2"/>
+          <w:sz w:val="21"/>
+          <w:szCs w:val="21"/>
+        </w:rPr>
+      </w:pPr>
+      <w:r>
+        <w:rPr>
+          <w:rFonts w:hint="default" w:ascii="Consolas" w:hAnsi="Consolas" w:eastAsia="Consolas" w:cs="Consolas"/>
+          <w:b w:val="0"/>
+          <w:bCs w:val="0"/>
+          <w:color w:val="FFFFFF"/>
+          <w:kern w:val="0"/>
+          <w:sz w:val="21"/>
+          <w:szCs w:val="21"/>
+          <w:shd w:val="clear" w:fill="080808"/>
+          <w:lang w:val="en-US" w:eastAsia="zh-CN" w:bidi="ar"/>
+        </w:rPr>
+        <w:t xml:space="preserve">            </w:t>
+      </w:r>
+      <w:r>
+        <w:rPr>
+          <w:rFonts w:hint="default" w:ascii="Consolas" w:hAnsi="Consolas" w:eastAsia="Consolas" w:cs="Consolas"/>
+          <w:b w:val="0"/>
+          <w:bCs w:val="0"/>
+          <w:color w:val="FF5E5E"/>
+          <w:kern w:val="0"/>
+          <w:sz w:val="21"/>
+          <w:szCs w:val="21"/>
+          <w:shd w:val="clear" w:fill="080808"/>
+          <w:lang w:val="en-US" w:eastAsia="zh-CN" w:bidi="ar"/>
+        </w:rPr>
+        <w:t>-&gt;</w:t>
+      </w:r>
+      <w:r>
+        <w:rPr>
+          <w:rFonts w:hint="default" w:ascii="Consolas" w:hAnsi="Consolas" w:eastAsia="Consolas" w:cs="Consolas"/>
+          <w:b w:val="0"/>
+          <w:bCs w:val="0"/>
+          <w:color w:val="D68D5B"/>
+          <w:kern w:val="0"/>
+          <w:sz w:val="21"/>
+          <w:szCs w:val="21"/>
+          <w:shd w:val="clear" w:fill="080808"/>
+          <w:lang w:val="en-US" w:eastAsia="zh-CN" w:bidi="ar"/>
+        </w:rPr>
+        <w:t>select</w:t>
+      </w:r>
+      <w:r>
+        <w:rPr>
+          <w:rFonts w:hint="default" w:ascii="Consolas" w:hAnsi="Consolas" w:eastAsia="Consolas" w:cs="Consolas"/>
+          <w:b w:val="0"/>
+          <w:bCs w:val="0"/>
+          <w:color w:val="C9E9E0"/>
+          <w:kern w:val="0"/>
+          <w:sz w:val="21"/>
+          <w:szCs w:val="21"/>
+          <w:shd w:val="clear" w:fill="080808"/>
+          <w:lang w:val="en-US" w:eastAsia="zh-CN" w:bidi="ar"/>
+        </w:rPr>
+        <w:t>(</w:t>
+      </w:r>
+      <w:r>
+        <w:rPr>
+          <w:rFonts w:hint="default" w:ascii="Consolas" w:hAnsi="Consolas" w:eastAsia="Consolas" w:cs="Consolas"/>
+          <w:b w:val="0"/>
+          <w:bCs w:val="0"/>
+          <w:color w:val="D77676"/>
+          <w:kern w:val="0"/>
+          <w:sz w:val="21"/>
+          <w:szCs w:val="21"/>
+          <w:shd w:val="clear" w:fill="080808"/>
+          <w:lang w:val="en-US" w:eastAsia="zh-CN" w:bidi="ar"/>
+        </w:rPr>
+        <w:t>[</w:t>
+      </w:r>
+    </w:p>
+    <w:p>
+      <w:pPr>
+        <w:keepNext w:val="0"/>
+        <w:keepLines w:val="0"/>
+        <w:widowControl/>
+        <w:suppressLineNumbers w:val="0"/>
+        <w:shd w:val="clear" w:fill="080808"/>
+        <w:spacing w:line="285" w:lineRule="atLeast"/>
+        <w:jc w:val="left"/>
+        <w:rPr>
+          <w:rFonts w:hint="default" w:ascii="Consolas" w:hAnsi="Consolas" w:eastAsia="Consolas" w:cs="Consolas"/>
+          <w:b w:val="0"/>
+          <w:bCs w:val="0"/>
+          <w:color w:val="F8F8F2"/>
+          <w:sz w:val="21"/>
+          <w:szCs w:val="21"/>
+        </w:rPr>
+      </w:pPr>
+      <w:r>
+        <w:rPr>
+          <w:rFonts w:hint="default" w:ascii="Consolas" w:hAnsi="Consolas" w:eastAsia="Consolas" w:cs="Consolas"/>
+          <w:b w:val="0"/>
+          <w:bCs w:val="0"/>
+          <w:color w:val="FFFFFF"/>
+          <w:kern w:val="0"/>
+          <w:sz w:val="21"/>
+          <w:szCs w:val="21"/>
+          <w:shd w:val="clear" w:fill="080808"/>
+          <w:lang w:val="en-US" w:eastAsia="zh-CN" w:bidi="ar"/>
+        </w:rPr>
+        <w:t xml:space="preserve">                </w:t>
+      </w:r>
+      <w:r>
+        <w:rPr>
+          <w:rFonts w:hint="default" w:ascii="Consolas" w:hAnsi="Consolas" w:eastAsia="Consolas" w:cs="Consolas"/>
+          <w:b w:val="0"/>
+          <w:bCs w:val="0"/>
+          <w:color w:val="9AA83A"/>
+          <w:kern w:val="0"/>
+          <w:sz w:val="21"/>
+          <w:szCs w:val="21"/>
+          <w:shd w:val="clear" w:fill="080808"/>
+          <w:lang w:val="en-US" w:eastAsia="zh-CN" w:bidi="ar"/>
+        </w:rPr>
+        <w:t>'</w:t>
+      </w:r>
+      <w:r>
+        <w:rPr>
+          <w:rFonts w:hint="default" w:ascii="Consolas" w:hAnsi="Consolas" w:eastAsia="Consolas" w:cs="Consolas"/>
+          <w:b w:val="0"/>
+          <w:bCs w:val="0"/>
+          <w:color w:val="69F0AE"/>
+          <w:kern w:val="0"/>
+          <w:sz w:val="21"/>
+          <w:szCs w:val="21"/>
+          <w:shd w:val="clear" w:fill="080808"/>
+          <w:lang w:val="en-US" w:eastAsia="zh-CN" w:bidi="ar"/>
+        </w:rPr>
+        <w:t>id</w:t>
+      </w:r>
+      <w:r>
+        <w:rPr>
+          <w:rFonts w:hint="default" w:ascii="Consolas" w:hAnsi="Consolas" w:eastAsia="Consolas" w:cs="Consolas"/>
+          <w:b w:val="0"/>
+          <w:bCs w:val="0"/>
+          <w:color w:val="9AA83A"/>
+          <w:kern w:val="0"/>
+          <w:sz w:val="21"/>
+          <w:szCs w:val="21"/>
+          <w:shd w:val="clear" w:fill="080808"/>
+          <w:lang w:val="en-US" w:eastAsia="zh-CN" w:bidi="ar"/>
+        </w:rPr>
+        <w:t>'</w:t>
+      </w:r>
+      <w:r>
+        <w:rPr>
+          <w:rFonts w:hint="default" w:ascii="Consolas" w:hAnsi="Consolas" w:eastAsia="Consolas" w:cs="Consolas"/>
+          <w:b w:val="0"/>
+          <w:bCs w:val="0"/>
+          <w:color w:val="D0D0D0"/>
+          <w:kern w:val="0"/>
+          <w:sz w:val="21"/>
+          <w:szCs w:val="21"/>
+          <w:shd w:val="clear" w:fill="080808"/>
+          <w:lang w:val="en-US" w:eastAsia="zh-CN" w:bidi="ar"/>
+        </w:rPr>
+        <w:t>,</w:t>
+      </w:r>
+    </w:p>
+    <w:p>
+      <w:pPr>
+        <w:keepNext w:val="0"/>
+        <w:keepLines w:val="0"/>
+        <w:widowControl/>
+        <w:suppressLineNumbers w:val="0"/>
+        <w:shd w:val="clear" w:fill="080808"/>
+        <w:spacing w:line="285" w:lineRule="atLeast"/>
+        <w:jc w:val="left"/>
+        <w:rPr>
+          <w:rFonts w:hint="default" w:ascii="Consolas" w:hAnsi="Consolas" w:eastAsia="Consolas" w:cs="Consolas"/>
+          <w:b w:val="0"/>
+          <w:bCs w:val="0"/>
+          <w:color w:val="F8F8F2"/>
+          <w:sz w:val="21"/>
+          <w:szCs w:val="21"/>
+        </w:rPr>
+      </w:pPr>
+      <w:r>
+        <w:rPr>
+          <w:rFonts w:hint="default" w:ascii="Consolas" w:hAnsi="Consolas" w:eastAsia="Consolas" w:cs="Consolas"/>
+          <w:b w:val="0"/>
+          <w:bCs w:val="0"/>
+          <w:color w:val="FFFFFF"/>
+          <w:kern w:val="0"/>
+          <w:sz w:val="21"/>
+          <w:szCs w:val="21"/>
+          <w:shd w:val="clear" w:fill="080808"/>
+          <w:lang w:val="en-US" w:eastAsia="zh-CN" w:bidi="ar"/>
+        </w:rPr>
+        <w:t xml:space="preserve">                </w:t>
+      </w:r>
+      <w:r>
+        <w:rPr>
+          <w:rFonts w:hint="default" w:ascii="Consolas" w:hAnsi="Consolas" w:eastAsia="Consolas" w:cs="Consolas"/>
+          <w:b w:val="0"/>
+          <w:bCs w:val="0"/>
+          <w:color w:val="9AA83A"/>
+          <w:kern w:val="0"/>
+          <w:sz w:val="21"/>
+          <w:szCs w:val="21"/>
+          <w:shd w:val="clear" w:fill="080808"/>
+          <w:lang w:val="en-US" w:eastAsia="zh-CN" w:bidi="ar"/>
+        </w:rPr>
+        <w:t>'</w:t>
+      </w:r>
+      <w:r>
+        <w:rPr>
+          <w:rFonts w:hint="default" w:ascii="Consolas" w:hAnsi="Consolas" w:eastAsia="Consolas" w:cs="Consolas"/>
+          <w:b w:val="0"/>
+          <w:bCs w:val="0"/>
+          <w:color w:val="69F0AE"/>
+          <w:kern w:val="0"/>
+          <w:sz w:val="21"/>
+          <w:szCs w:val="21"/>
+          <w:shd w:val="clear" w:fill="080808"/>
+          <w:lang w:val="en-US" w:eastAsia="zh-CN" w:bidi="ar"/>
+        </w:rPr>
+        <w:t>student_number</w:t>
+      </w:r>
+      <w:r>
+        <w:rPr>
+          <w:rFonts w:hint="default" w:ascii="Consolas" w:hAnsi="Consolas" w:eastAsia="Consolas" w:cs="Consolas"/>
+          <w:b w:val="0"/>
+          <w:bCs w:val="0"/>
+          <w:color w:val="9AA83A"/>
+          <w:kern w:val="0"/>
+          <w:sz w:val="21"/>
+          <w:szCs w:val="21"/>
+          <w:shd w:val="clear" w:fill="080808"/>
+          <w:lang w:val="en-US" w:eastAsia="zh-CN" w:bidi="ar"/>
+        </w:rPr>
+        <w:t>'</w:t>
+      </w:r>
+      <w:r>
+        <w:rPr>
+          <w:rFonts w:hint="default" w:ascii="Consolas" w:hAnsi="Consolas" w:eastAsia="Consolas" w:cs="Consolas"/>
+          <w:b w:val="0"/>
+          <w:bCs w:val="0"/>
+          <w:color w:val="D0D0D0"/>
+          <w:kern w:val="0"/>
+          <w:sz w:val="21"/>
+          <w:szCs w:val="21"/>
+          <w:shd w:val="clear" w:fill="080808"/>
+          <w:lang w:val="en-US" w:eastAsia="zh-CN" w:bidi="ar"/>
+        </w:rPr>
+        <w:t>,</w:t>
+      </w:r>
+    </w:p>
+    <w:p>
+      <w:pPr>
+        <w:keepNext w:val="0"/>
+        <w:keepLines w:val="0"/>
+        <w:widowControl/>
+        <w:suppressLineNumbers w:val="0"/>
+        <w:shd w:val="clear" w:fill="080808"/>
+        <w:spacing w:line="285" w:lineRule="atLeast"/>
+        <w:jc w:val="left"/>
+        <w:rPr>
+          <w:rFonts w:hint="default" w:ascii="Consolas" w:hAnsi="Consolas" w:eastAsia="Consolas" w:cs="Consolas"/>
+          <w:b w:val="0"/>
+          <w:bCs w:val="0"/>
+          <w:color w:val="F8F8F2"/>
+          <w:sz w:val="21"/>
+          <w:szCs w:val="21"/>
+        </w:rPr>
+      </w:pPr>
+      <w:r>
+        <w:rPr>
+          <w:rFonts w:hint="default" w:ascii="Consolas" w:hAnsi="Consolas" w:eastAsia="Consolas" w:cs="Consolas"/>
+          <w:b w:val="0"/>
+          <w:bCs w:val="0"/>
+          <w:color w:val="FFFFFF"/>
+          <w:kern w:val="0"/>
+          <w:sz w:val="21"/>
+          <w:szCs w:val="21"/>
+          <w:shd w:val="clear" w:fill="080808"/>
+          <w:lang w:val="en-US" w:eastAsia="zh-CN" w:bidi="ar"/>
+        </w:rPr>
+        <w:t xml:space="preserve">                </w:t>
+      </w:r>
+      <w:r>
+        <w:rPr>
+          <w:rFonts w:hint="default" w:ascii="Consolas" w:hAnsi="Consolas" w:eastAsia="Consolas" w:cs="Consolas"/>
+          <w:b w:val="0"/>
+          <w:bCs w:val="0"/>
+          <w:color w:val="9AA83A"/>
+          <w:kern w:val="0"/>
+          <w:sz w:val="21"/>
+          <w:szCs w:val="21"/>
+          <w:shd w:val="clear" w:fill="080808"/>
+          <w:lang w:val="en-US" w:eastAsia="zh-CN" w:bidi="ar"/>
+        </w:rPr>
+        <w:t>'</w:t>
+      </w:r>
+      <w:r>
+        <w:rPr>
+          <w:rFonts w:hint="default" w:ascii="Consolas" w:hAnsi="Consolas" w:eastAsia="Consolas" w:cs="Consolas"/>
+          <w:b w:val="0"/>
+          <w:bCs w:val="0"/>
+          <w:color w:val="69F0AE"/>
+          <w:kern w:val="0"/>
+          <w:sz w:val="21"/>
+          <w:szCs w:val="21"/>
+          <w:shd w:val="clear" w:fill="080808"/>
+          <w:lang w:val="en-US" w:eastAsia="zh-CN" w:bidi="ar"/>
+        </w:rPr>
+        <w:t>first_name</w:t>
+      </w:r>
+      <w:r>
+        <w:rPr>
+          <w:rFonts w:hint="default" w:ascii="Consolas" w:hAnsi="Consolas" w:eastAsia="Consolas" w:cs="Consolas"/>
+          <w:b w:val="0"/>
+          <w:bCs w:val="0"/>
+          <w:color w:val="9AA83A"/>
+          <w:kern w:val="0"/>
+          <w:sz w:val="21"/>
+          <w:szCs w:val="21"/>
+          <w:shd w:val="clear" w:fill="080808"/>
+          <w:lang w:val="en-US" w:eastAsia="zh-CN" w:bidi="ar"/>
+        </w:rPr>
+        <w:t>'</w:t>
+      </w:r>
+      <w:r>
+        <w:rPr>
+          <w:rFonts w:hint="default" w:ascii="Consolas" w:hAnsi="Consolas" w:eastAsia="Consolas" w:cs="Consolas"/>
+          <w:b w:val="0"/>
+          <w:bCs w:val="0"/>
+          <w:color w:val="D0D0D0"/>
+          <w:kern w:val="0"/>
+          <w:sz w:val="21"/>
+          <w:szCs w:val="21"/>
+          <w:shd w:val="clear" w:fill="080808"/>
+          <w:lang w:val="en-US" w:eastAsia="zh-CN" w:bidi="ar"/>
+        </w:rPr>
+        <w:t>,</w:t>
+      </w:r>
+    </w:p>
+    <w:p>
+      <w:pPr>
+        <w:keepNext w:val="0"/>
+        <w:keepLines w:val="0"/>
+        <w:widowControl/>
+        <w:suppressLineNumbers w:val="0"/>
+        <w:shd w:val="clear" w:fill="080808"/>
+        <w:spacing w:line="285" w:lineRule="atLeast"/>
+        <w:jc w:val="left"/>
+        <w:rPr>
+          <w:rFonts w:hint="default" w:ascii="Consolas" w:hAnsi="Consolas" w:eastAsia="Consolas" w:cs="Consolas"/>
+          <w:b w:val="0"/>
+          <w:bCs w:val="0"/>
+          <w:color w:val="F8F8F2"/>
+          <w:sz w:val="21"/>
+          <w:szCs w:val="21"/>
+        </w:rPr>
+      </w:pPr>
+      <w:r>
+        <w:rPr>
+          <w:rFonts w:hint="default" w:ascii="Consolas" w:hAnsi="Consolas" w:eastAsia="Consolas" w:cs="Consolas"/>
+          <w:b w:val="0"/>
+          <w:bCs w:val="0"/>
+          <w:color w:val="FFFFFF"/>
+          <w:kern w:val="0"/>
+          <w:sz w:val="21"/>
+          <w:szCs w:val="21"/>
+          <w:shd w:val="clear" w:fill="080808"/>
+          <w:lang w:val="en-US" w:eastAsia="zh-CN" w:bidi="ar"/>
+        </w:rPr>
+        <w:t xml:space="preserve">                </w:t>
+      </w:r>
+      <w:r>
+        <w:rPr>
+          <w:rFonts w:hint="default" w:ascii="Consolas" w:hAnsi="Consolas" w:eastAsia="Consolas" w:cs="Consolas"/>
+          <w:b w:val="0"/>
+          <w:bCs w:val="0"/>
+          <w:color w:val="9AA83A"/>
+          <w:kern w:val="0"/>
+          <w:sz w:val="21"/>
+          <w:szCs w:val="21"/>
+          <w:shd w:val="clear" w:fill="080808"/>
+          <w:lang w:val="en-US" w:eastAsia="zh-CN" w:bidi="ar"/>
+        </w:rPr>
+        <w:t>'</w:t>
+      </w:r>
+      <w:r>
+        <w:rPr>
+          <w:rFonts w:hint="default" w:ascii="Consolas" w:hAnsi="Consolas" w:eastAsia="Consolas" w:cs="Consolas"/>
+          <w:b w:val="0"/>
+          <w:bCs w:val="0"/>
+          <w:color w:val="69F0AE"/>
+          <w:kern w:val="0"/>
+          <w:sz w:val="21"/>
+          <w:szCs w:val="21"/>
+          <w:shd w:val="clear" w:fill="080808"/>
+          <w:lang w:val="en-US" w:eastAsia="zh-CN" w:bidi="ar"/>
+        </w:rPr>
+        <w:t>last_name</w:t>
+      </w:r>
+      <w:r>
+        <w:rPr>
+          <w:rFonts w:hint="default" w:ascii="Consolas" w:hAnsi="Consolas" w:eastAsia="Consolas" w:cs="Consolas"/>
+          <w:b w:val="0"/>
+          <w:bCs w:val="0"/>
+          <w:color w:val="9AA83A"/>
+          <w:kern w:val="0"/>
+          <w:sz w:val="21"/>
+          <w:szCs w:val="21"/>
+          <w:shd w:val="clear" w:fill="080808"/>
+          <w:lang w:val="en-US" w:eastAsia="zh-CN" w:bidi="ar"/>
+        </w:rPr>
+        <w:t>'</w:t>
+      </w:r>
+      <w:r>
+        <w:rPr>
+          <w:rFonts w:hint="default" w:ascii="Consolas" w:hAnsi="Consolas" w:eastAsia="Consolas" w:cs="Consolas"/>
+          <w:b w:val="0"/>
+          <w:bCs w:val="0"/>
+          <w:color w:val="D0D0D0"/>
+          <w:kern w:val="0"/>
+          <w:sz w:val="21"/>
+          <w:szCs w:val="21"/>
+          <w:shd w:val="clear" w:fill="080808"/>
+          <w:lang w:val="en-US" w:eastAsia="zh-CN" w:bidi="ar"/>
+        </w:rPr>
+        <w:t>,</w:t>
+      </w:r>
+    </w:p>
+    <w:p>
+      <w:pPr>
+        <w:keepNext w:val="0"/>
+        <w:keepLines w:val="0"/>
+        <w:widowControl/>
+        <w:suppressLineNumbers w:val="0"/>
+        <w:shd w:val="clear" w:fill="080808"/>
+        <w:spacing w:line="285" w:lineRule="atLeast"/>
+        <w:jc w:val="left"/>
+        <w:rPr>
+          <w:rFonts w:hint="default" w:ascii="Consolas" w:hAnsi="Consolas" w:eastAsia="Consolas" w:cs="Consolas"/>
+          <w:b w:val="0"/>
+          <w:bCs w:val="0"/>
+          <w:color w:val="F8F8F2"/>
+          <w:sz w:val="21"/>
+          <w:szCs w:val="21"/>
+        </w:rPr>
+      </w:pPr>
+      <w:r>
+        <w:rPr>
+          <w:rFonts w:hint="default" w:ascii="Consolas" w:hAnsi="Consolas" w:eastAsia="Consolas" w:cs="Consolas"/>
+          <w:b w:val="0"/>
+          <w:bCs w:val="0"/>
+          <w:color w:val="FFFFFF"/>
+          <w:kern w:val="0"/>
+          <w:sz w:val="21"/>
+          <w:szCs w:val="21"/>
+          <w:shd w:val="clear" w:fill="080808"/>
+          <w:lang w:val="en-US" w:eastAsia="zh-CN" w:bidi="ar"/>
+        </w:rPr>
+        <w:t xml:space="preserve">                </w:t>
+      </w:r>
+      <w:r>
+        <w:rPr>
+          <w:rFonts w:hint="default" w:ascii="Consolas" w:hAnsi="Consolas" w:eastAsia="Consolas" w:cs="Consolas"/>
+          <w:b w:val="0"/>
+          <w:bCs w:val="0"/>
+          <w:color w:val="9AA83A"/>
+          <w:kern w:val="0"/>
+          <w:sz w:val="21"/>
+          <w:szCs w:val="21"/>
+          <w:shd w:val="clear" w:fill="080808"/>
+          <w:lang w:val="en-US" w:eastAsia="zh-CN" w:bidi="ar"/>
+        </w:rPr>
+        <w:t>'</w:t>
+      </w:r>
+      <w:r>
+        <w:rPr>
+          <w:rFonts w:hint="default" w:ascii="Consolas" w:hAnsi="Consolas" w:eastAsia="Consolas" w:cs="Consolas"/>
+          <w:b w:val="0"/>
+          <w:bCs w:val="0"/>
+          <w:color w:val="69F0AE"/>
+          <w:kern w:val="0"/>
+          <w:sz w:val="21"/>
+          <w:szCs w:val="21"/>
+          <w:shd w:val="clear" w:fill="080808"/>
+          <w:lang w:val="en-US" w:eastAsia="zh-CN" w:bidi="ar"/>
+        </w:rPr>
+        <w:t>date_of_registration</w:t>
+      </w:r>
+      <w:r>
+        <w:rPr>
+          <w:rFonts w:hint="default" w:ascii="Consolas" w:hAnsi="Consolas" w:eastAsia="Consolas" w:cs="Consolas"/>
+          <w:b w:val="0"/>
+          <w:bCs w:val="0"/>
+          <w:color w:val="9AA83A"/>
+          <w:kern w:val="0"/>
+          <w:sz w:val="21"/>
+          <w:szCs w:val="21"/>
+          <w:shd w:val="clear" w:fill="080808"/>
+          <w:lang w:val="en-US" w:eastAsia="zh-CN" w:bidi="ar"/>
+        </w:rPr>
+        <w:t>'</w:t>
+      </w:r>
+      <w:r>
+        <w:rPr>
+          <w:rFonts w:hint="default" w:ascii="Consolas" w:hAnsi="Consolas" w:eastAsia="Consolas" w:cs="Consolas"/>
+          <w:b w:val="0"/>
+          <w:bCs w:val="0"/>
+          <w:color w:val="D0D0D0"/>
+          <w:kern w:val="0"/>
+          <w:sz w:val="21"/>
+          <w:szCs w:val="21"/>
+          <w:shd w:val="clear" w:fill="080808"/>
+          <w:lang w:val="en-US" w:eastAsia="zh-CN" w:bidi="ar"/>
+        </w:rPr>
+        <w:t>,</w:t>
+      </w:r>
+    </w:p>
+    <w:p>
+      <w:pPr>
+        <w:keepNext w:val="0"/>
+        <w:keepLines w:val="0"/>
+        <w:widowControl/>
+        <w:suppressLineNumbers w:val="0"/>
+        <w:shd w:val="clear" w:fill="080808"/>
+        <w:spacing w:line="285" w:lineRule="atLeast"/>
+        <w:jc w:val="left"/>
+        <w:rPr>
+          <w:rFonts w:hint="default" w:ascii="Consolas" w:hAnsi="Consolas" w:eastAsia="Consolas" w:cs="Consolas"/>
+          <w:b w:val="0"/>
+          <w:bCs w:val="0"/>
+          <w:color w:val="F8F8F2"/>
+          <w:sz w:val="21"/>
+          <w:szCs w:val="21"/>
+        </w:rPr>
+      </w:pPr>
+      <w:r>
+        <w:rPr>
+          <w:rFonts w:hint="default" w:ascii="Consolas" w:hAnsi="Consolas" w:eastAsia="Consolas" w:cs="Consolas"/>
+          <w:b w:val="0"/>
+          <w:bCs w:val="0"/>
+          <w:color w:val="FFFFFF"/>
+          <w:kern w:val="0"/>
+          <w:sz w:val="21"/>
+          <w:szCs w:val="21"/>
+          <w:shd w:val="clear" w:fill="080808"/>
+          <w:lang w:val="en-US" w:eastAsia="zh-CN" w:bidi="ar"/>
+        </w:rPr>
+        <w:t xml:space="preserve">            </w:t>
+      </w:r>
+      <w:r>
+        <w:rPr>
+          <w:rFonts w:hint="default" w:ascii="Consolas" w:hAnsi="Consolas" w:eastAsia="Consolas" w:cs="Consolas"/>
+          <w:b w:val="0"/>
+          <w:bCs w:val="0"/>
+          <w:color w:val="D77676"/>
+          <w:kern w:val="0"/>
+          <w:sz w:val="21"/>
+          <w:szCs w:val="21"/>
+          <w:shd w:val="clear" w:fill="080808"/>
+          <w:lang w:val="en-US" w:eastAsia="zh-CN" w:bidi="ar"/>
+        </w:rPr>
+        <w:t>]</w:t>
+      </w:r>
+      <w:r>
+        <w:rPr>
+          <w:rFonts w:hint="default" w:ascii="Consolas" w:hAnsi="Consolas" w:eastAsia="Consolas" w:cs="Consolas"/>
+          <w:b w:val="0"/>
+          <w:bCs w:val="0"/>
+          <w:color w:val="C9E9E0"/>
+          <w:kern w:val="0"/>
+          <w:sz w:val="21"/>
+          <w:szCs w:val="21"/>
+          <w:shd w:val="clear" w:fill="080808"/>
+          <w:lang w:val="en-US" w:eastAsia="zh-CN" w:bidi="ar"/>
+        </w:rPr>
+        <w:t>)</w:t>
+      </w:r>
+    </w:p>
+    <w:p>
+      <w:pPr>
+        <w:keepNext w:val="0"/>
+        <w:keepLines w:val="0"/>
+        <w:widowControl/>
+        <w:suppressLineNumbers w:val="0"/>
+        <w:shd w:val="clear" w:fill="080808"/>
+        <w:spacing w:line="285" w:lineRule="atLeast"/>
+        <w:jc w:val="left"/>
+        <w:rPr>
+          <w:rFonts w:hint="default" w:ascii="Consolas" w:hAnsi="Consolas" w:eastAsia="Consolas" w:cs="Consolas"/>
+          <w:b w:val="0"/>
+          <w:bCs w:val="0"/>
+          <w:color w:val="F8F8F2"/>
+          <w:sz w:val="21"/>
+          <w:szCs w:val="21"/>
+        </w:rPr>
+      </w:pPr>
+      <w:r>
+        <w:rPr>
+          <w:rFonts w:hint="default" w:ascii="Consolas" w:hAnsi="Consolas" w:eastAsia="Consolas" w:cs="Consolas"/>
+          <w:b w:val="0"/>
+          <w:bCs w:val="0"/>
+          <w:color w:val="FFFFFF"/>
+          <w:kern w:val="0"/>
+          <w:sz w:val="21"/>
+          <w:szCs w:val="21"/>
+          <w:shd w:val="clear" w:fill="080808"/>
+          <w:lang w:val="en-US" w:eastAsia="zh-CN" w:bidi="ar"/>
+        </w:rPr>
+        <w:t xml:space="preserve">            </w:t>
+      </w:r>
+      <w:r>
+        <w:rPr>
+          <w:rFonts w:hint="default" w:ascii="Consolas" w:hAnsi="Consolas" w:eastAsia="Consolas" w:cs="Consolas"/>
+          <w:b w:val="0"/>
+          <w:bCs w:val="0"/>
+          <w:color w:val="FF5E5E"/>
+          <w:kern w:val="0"/>
+          <w:sz w:val="21"/>
+          <w:szCs w:val="21"/>
+          <w:shd w:val="clear" w:fill="080808"/>
+          <w:lang w:val="en-US" w:eastAsia="zh-CN" w:bidi="ar"/>
+        </w:rPr>
+        <w:t>-&gt;</w:t>
+      </w:r>
+      <w:r>
+        <w:rPr>
+          <w:rFonts w:hint="default" w:ascii="Consolas" w:hAnsi="Consolas" w:eastAsia="Consolas" w:cs="Consolas"/>
+          <w:b w:val="0"/>
+          <w:bCs w:val="0"/>
+          <w:color w:val="D68D5B"/>
+          <w:kern w:val="0"/>
+          <w:sz w:val="21"/>
+          <w:szCs w:val="21"/>
+          <w:shd w:val="clear" w:fill="080808"/>
+          <w:lang w:val="en-US" w:eastAsia="zh-CN" w:bidi="ar"/>
+        </w:rPr>
+        <w:t>when</w:t>
+      </w:r>
+      <w:r>
+        <w:rPr>
+          <w:rFonts w:hint="default" w:ascii="Consolas" w:hAnsi="Consolas" w:eastAsia="Consolas" w:cs="Consolas"/>
+          <w:b w:val="0"/>
+          <w:bCs w:val="0"/>
+          <w:color w:val="C9E9E0"/>
+          <w:kern w:val="0"/>
+          <w:sz w:val="21"/>
+          <w:szCs w:val="21"/>
+          <w:shd w:val="clear" w:fill="080808"/>
+          <w:lang w:val="en-US" w:eastAsia="zh-CN" w:bidi="ar"/>
+        </w:rPr>
+        <w:t>(</w:t>
+      </w:r>
+      <w:r>
+        <w:rPr>
+          <w:rFonts w:hint="default" w:ascii="Consolas" w:hAnsi="Consolas" w:eastAsia="Consolas" w:cs="Consolas"/>
+          <w:b w:val="0"/>
+          <w:bCs w:val="0"/>
+          <w:color w:val="F8F8F2"/>
+          <w:kern w:val="0"/>
+          <w:sz w:val="21"/>
+          <w:szCs w:val="21"/>
+          <w:shd w:val="clear" w:fill="080808"/>
+          <w:lang w:val="en-US" w:eastAsia="zh-CN" w:bidi="ar"/>
+        </w:rPr>
+        <w:t>$search</w:t>
+      </w:r>
+      <w:r>
+        <w:rPr>
+          <w:rFonts w:hint="default" w:ascii="Consolas" w:hAnsi="Consolas" w:eastAsia="Consolas" w:cs="Consolas"/>
+          <w:b w:val="0"/>
+          <w:bCs w:val="0"/>
+          <w:color w:val="D0D0D0"/>
+          <w:kern w:val="0"/>
+          <w:sz w:val="21"/>
+          <w:szCs w:val="21"/>
+          <w:shd w:val="clear" w:fill="080808"/>
+          <w:lang w:val="en-US" w:eastAsia="zh-CN" w:bidi="ar"/>
+        </w:rPr>
+        <w:t>,</w:t>
+      </w:r>
+      <w:r>
+        <w:rPr>
+          <w:rFonts w:hint="default" w:ascii="Consolas" w:hAnsi="Consolas" w:eastAsia="Consolas" w:cs="Consolas"/>
+          <w:b w:val="0"/>
+          <w:bCs w:val="0"/>
+          <w:color w:val="FFFFFF"/>
+          <w:kern w:val="0"/>
+          <w:sz w:val="21"/>
+          <w:szCs w:val="21"/>
+          <w:shd w:val="clear" w:fill="080808"/>
+          <w:lang w:val="en-US" w:eastAsia="zh-CN" w:bidi="ar"/>
+        </w:rPr>
+        <w:t xml:space="preserve"> </w:t>
+      </w:r>
+      <w:r>
+        <w:rPr>
+          <w:rFonts w:hint="default" w:ascii="Consolas" w:hAnsi="Consolas" w:eastAsia="Consolas" w:cs="Consolas"/>
+          <w:b w:val="0"/>
+          <w:bCs w:val="0"/>
+          <w:color w:val="FFFB2A"/>
+          <w:kern w:val="0"/>
+          <w:sz w:val="21"/>
+          <w:szCs w:val="21"/>
+          <w:shd w:val="clear" w:fill="080808"/>
+          <w:lang w:val="en-US" w:eastAsia="zh-CN" w:bidi="ar"/>
+        </w:rPr>
+        <w:t>function</w:t>
+      </w:r>
+      <w:r>
+        <w:rPr>
+          <w:rFonts w:hint="default" w:ascii="Consolas" w:hAnsi="Consolas" w:eastAsia="Consolas" w:cs="Consolas"/>
+          <w:b w:val="0"/>
+          <w:bCs w:val="0"/>
+          <w:color w:val="FFFFFF"/>
+          <w:kern w:val="0"/>
+          <w:sz w:val="21"/>
+          <w:szCs w:val="21"/>
+          <w:shd w:val="clear" w:fill="080808"/>
+          <w:lang w:val="en-US" w:eastAsia="zh-CN" w:bidi="ar"/>
+        </w:rPr>
+        <w:t xml:space="preserve"> </w:t>
+      </w:r>
+      <w:r>
+        <w:rPr>
+          <w:rFonts w:hint="default" w:ascii="Consolas" w:hAnsi="Consolas" w:eastAsia="Consolas" w:cs="Consolas"/>
+          <w:b w:val="0"/>
+          <w:bCs w:val="0"/>
+          <w:color w:val="C9E9E0"/>
+          <w:kern w:val="0"/>
+          <w:sz w:val="21"/>
+          <w:szCs w:val="21"/>
+          <w:shd w:val="clear" w:fill="080808"/>
+          <w:lang w:val="en-US" w:eastAsia="zh-CN" w:bidi="ar"/>
+        </w:rPr>
+        <w:t>(</w:t>
+      </w:r>
+      <w:r>
+        <w:rPr>
+          <w:rFonts w:hint="default" w:ascii="Consolas" w:hAnsi="Consolas" w:eastAsia="Consolas" w:cs="Consolas"/>
+          <w:b w:val="0"/>
+          <w:bCs w:val="0"/>
+          <w:color w:val="F8F8F2"/>
+          <w:kern w:val="0"/>
+          <w:sz w:val="21"/>
+          <w:szCs w:val="21"/>
+          <w:shd w:val="clear" w:fill="080808"/>
+          <w:lang w:val="en-US" w:eastAsia="zh-CN" w:bidi="ar"/>
+        </w:rPr>
+        <w:t>$query</w:t>
+      </w:r>
+      <w:r>
+        <w:rPr>
+          <w:rFonts w:hint="default" w:ascii="Consolas" w:hAnsi="Consolas" w:eastAsia="Consolas" w:cs="Consolas"/>
+          <w:b w:val="0"/>
+          <w:bCs w:val="0"/>
+          <w:color w:val="C9E9E0"/>
+          <w:kern w:val="0"/>
+          <w:sz w:val="21"/>
+          <w:szCs w:val="21"/>
+          <w:shd w:val="clear" w:fill="080808"/>
+          <w:lang w:val="en-US" w:eastAsia="zh-CN" w:bidi="ar"/>
+        </w:rPr>
+        <w:t>)</w:t>
+      </w:r>
+      <w:r>
+        <w:rPr>
+          <w:rFonts w:hint="default" w:ascii="Consolas" w:hAnsi="Consolas" w:eastAsia="Consolas" w:cs="Consolas"/>
+          <w:b w:val="0"/>
+          <w:bCs w:val="0"/>
+          <w:color w:val="FFFFFF"/>
+          <w:kern w:val="0"/>
+          <w:sz w:val="21"/>
+          <w:szCs w:val="21"/>
+          <w:shd w:val="clear" w:fill="080808"/>
+          <w:lang w:val="en-US" w:eastAsia="zh-CN" w:bidi="ar"/>
+        </w:rPr>
+        <w:t xml:space="preserve"> use </w:t>
+      </w:r>
+      <w:r>
+        <w:rPr>
+          <w:rFonts w:hint="default" w:ascii="Consolas" w:hAnsi="Consolas" w:eastAsia="Consolas" w:cs="Consolas"/>
+          <w:b w:val="0"/>
+          <w:bCs w:val="0"/>
+          <w:color w:val="C9E9E0"/>
+          <w:kern w:val="0"/>
+          <w:sz w:val="21"/>
+          <w:szCs w:val="21"/>
+          <w:shd w:val="clear" w:fill="080808"/>
+          <w:lang w:val="en-US" w:eastAsia="zh-CN" w:bidi="ar"/>
+        </w:rPr>
+        <w:t>(</w:t>
+      </w:r>
+      <w:r>
+        <w:rPr>
+          <w:rFonts w:hint="default" w:ascii="Consolas" w:hAnsi="Consolas" w:eastAsia="Consolas" w:cs="Consolas"/>
+          <w:b w:val="0"/>
+          <w:bCs w:val="0"/>
+          <w:color w:val="F8F8F2"/>
+          <w:kern w:val="0"/>
+          <w:sz w:val="21"/>
+          <w:szCs w:val="21"/>
+          <w:shd w:val="clear" w:fill="080808"/>
+          <w:lang w:val="en-US" w:eastAsia="zh-CN" w:bidi="ar"/>
+        </w:rPr>
+        <w:t>$search</w:t>
+      </w:r>
+      <w:r>
+        <w:rPr>
+          <w:rFonts w:hint="default" w:ascii="Consolas" w:hAnsi="Consolas" w:eastAsia="Consolas" w:cs="Consolas"/>
+          <w:b w:val="0"/>
+          <w:bCs w:val="0"/>
+          <w:color w:val="C9E9E0"/>
+          <w:kern w:val="0"/>
+          <w:sz w:val="21"/>
+          <w:szCs w:val="21"/>
+          <w:shd w:val="clear" w:fill="080808"/>
+          <w:lang w:val="en-US" w:eastAsia="zh-CN" w:bidi="ar"/>
+        </w:rPr>
+        <w:t>)</w:t>
+      </w:r>
+      <w:r>
+        <w:rPr>
+          <w:rFonts w:hint="default" w:ascii="Consolas" w:hAnsi="Consolas" w:eastAsia="Consolas" w:cs="Consolas"/>
+          <w:b w:val="0"/>
+          <w:bCs w:val="0"/>
+          <w:color w:val="FFFFFF"/>
+          <w:kern w:val="0"/>
+          <w:sz w:val="21"/>
+          <w:szCs w:val="21"/>
+          <w:shd w:val="clear" w:fill="080808"/>
+          <w:lang w:val="en-US" w:eastAsia="zh-CN" w:bidi="ar"/>
+        </w:rPr>
+        <w:t xml:space="preserve"> {</w:t>
+      </w:r>
+    </w:p>
+    <w:p>
+      <w:pPr>
+        <w:keepNext w:val="0"/>
+        <w:keepLines w:val="0"/>
+        <w:widowControl/>
+        <w:suppressLineNumbers w:val="0"/>
+        <w:shd w:val="clear" w:fill="080808"/>
+        <w:spacing w:line="285" w:lineRule="atLeast"/>
+        <w:jc w:val="left"/>
+        <w:rPr>
+          <w:rFonts w:hint="default" w:ascii="Consolas" w:hAnsi="Consolas" w:eastAsia="Consolas" w:cs="Consolas"/>
+          <w:b w:val="0"/>
+          <w:bCs w:val="0"/>
+          <w:color w:val="F8F8F2"/>
+          <w:sz w:val="21"/>
+          <w:szCs w:val="21"/>
+        </w:rPr>
+      </w:pPr>
+      <w:r>
+        <w:rPr>
+          <w:rFonts w:hint="default" w:ascii="Consolas" w:hAnsi="Consolas" w:eastAsia="Consolas" w:cs="Consolas"/>
+          <w:b w:val="0"/>
+          <w:bCs w:val="0"/>
+          <w:color w:val="FFFFFF"/>
+          <w:kern w:val="0"/>
+          <w:sz w:val="21"/>
+          <w:szCs w:val="21"/>
+          <w:shd w:val="clear" w:fill="080808"/>
+          <w:lang w:val="en-US" w:eastAsia="zh-CN" w:bidi="ar"/>
+        </w:rPr>
+        <w:t xml:space="preserve">                </w:t>
+      </w:r>
+      <w:r>
+        <w:rPr>
+          <w:rFonts w:hint="default" w:ascii="Consolas" w:hAnsi="Consolas" w:eastAsia="Consolas" w:cs="Consolas"/>
+          <w:b w:val="0"/>
+          <w:bCs w:val="0"/>
+          <w:color w:val="F8F8F2"/>
+          <w:kern w:val="0"/>
+          <w:sz w:val="21"/>
+          <w:szCs w:val="21"/>
+          <w:shd w:val="clear" w:fill="080808"/>
+          <w:lang w:val="en-US" w:eastAsia="zh-CN" w:bidi="ar"/>
+        </w:rPr>
+        <w:t>$query</w:t>
+      </w:r>
+      <w:r>
+        <w:rPr>
+          <w:rFonts w:hint="default" w:ascii="Consolas" w:hAnsi="Consolas" w:eastAsia="Consolas" w:cs="Consolas"/>
+          <w:b w:val="0"/>
+          <w:bCs w:val="0"/>
+          <w:color w:val="FF5E5E"/>
+          <w:kern w:val="0"/>
+          <w:sz w:val="21"/>
+          <w:szCs w:val="21"/>
+          <w:shd w:val="clear" w:fill="080808"/>
+          <w:lang w:val="en-US" w:eastAsia="zh-CN" w:bidi="ar"/>
+        </w:rPr>
+        <w:t>-&gt;</w:t>
+      </w:r>
+      <w:r>
+        <w:rPr>
+          <w:rFonts w:hint="default" w:ascii="Consolas" w:hAnsi="Consolas" w:eastAsia="Consolas" w:cs="Consolas"/>
+          <w:b w:val="0"/>
+          <w:bCs w:val="0"/>
+          <w:color w:val="D68D5B"/>
+          <w:kern w:val="0"/>
+          <w:sz w:val="21"/>
+          <w:szCs w:val="21"/>
+          <w:shd w:val="clear" w:fill="080808"/>
+          <w:lang w:val="en-US" w:eastAsia="zh-CN" w:bidi="ar"/>
+        </w:rPr>
+        <w:t>addSelect</w:t>
+      </w:r>
+      <w:r>
+        <w:rPr>
+          <w:rFonts w:hint="default" w:ascii="Consolas" w:hAnsi="Consolas" w:eastAsia="Consolas" w:cs="Consolas"/>
+          <w:b w:val="0"/>
+          <w:bCs w:val="0"/>
+          <w:color w:val="C9E9E0"/>
+          <w:kern w:val="0"/>
+          <w:sz w:val="21"/>
+          <w:szCs w:val="21"/>
+          <w:shd w:val="clear" w:fill="080808"/>
+          <w:lang w:val="en-US" w:eastAsia="zh-CN" w:bidi="ar"/>
+        </w:rPr>
+        <w:t>(</w:t>
+      </w:r>
+      <w:r>
+        <w:rPr>
+          <w:rFonts w:hint="default" w:ascii="Consolas" w:hAnsi="Consolas" w:eastAsia="Consolas" w:cs="Consolas"/>
+          <w:b w:val="0"/>
+          <w:bCs w:val="0"/>
+          <w:color w:val="B8FCB1"/>
+          <w:kern w:val="0"/>
+          <w:sz w:val="21"/>
+          <w:szCs w:val="21"/>
+          <w:shd w:val="clear" w:fill="080808"/>
+          <w:lang w:val="en-US" w:eastAsia="zh-CN" w:bidi="ar"/>
+        </w:rPr>
+        <w:t>DB</w:t>
+      </w:r>
+      <w:r>
+        <w:rPr>
+          <w:rFonts w:hint="default" w:ascii="Consolas" w:hAnsi="Consolas" w:eastAsia="Consolas" w:cs="Consolas"/>
+          <w:b w:val="0"/>
+          <w:bCs w:val="0"/>
+          <w:color w:val="FF5E5E"/>
+          <w:kern w:val="0"/>
+          <w:sz w:val="21"/>
+          <w:szCs w:val="21"/>
+          <w:shd w:val="clear" w:fill="080808"/>
+          <w:lang w:val="en-US" w:eastAsia="zh-CN" w:bidi="ar"/>
+        </w:rPr>
+        <w:t>::</w:t>
+      </w:r>
+      <w:r>
+        <w:rPr>
+          <w:rFonts w:hint="default" w:ascii="Consolas" w:hAnsi="Consolas" w:eastAsia="Consolas" w:cs="Consolas"/>
+          <w:b w:val="0"/>
+          <w:bCs w:val="0"/>
+          <w:color w:val="D68D5B"/>
+          <w:kern w:val="0"/>
+          <w:sz w:val="21"/>
+          <w:szCs w:val="21"/>
+          <w:shd w:val="clear" w:fill="080808"/>
+          <w:lang w:val="en-US" w:eastAsia="zh-CN" w:bidi="ar"/>
+        </w:rPr>
+        <w:t>raw</w:t>
+      </w:r>
+      <w:r>
+        <w:rPr>
+          <w:rFonts w:hint="default" w:ascii="Consolas" w:hAnsi="Consolas" w:eastAsia="Consolas" w:cs="Consolas"/>
+          <w:b w:val="0"/>
+          <w:bCs w:val="0"/>
+          <w:color w:val="C9E9E0"/>
+          <w:kern w:val="0"/>
+          <w:sz w:val="21"/>
+          <w:szCs w:val="21"/>
+          <w:shd w:val="clear" w:fill="080808"/>
+          <w:lang w:val="en-US" w:eastAsia="zh-CN" w:bidi="ar"/>
+        </w:rPr>
+        <w:t>(</w:t>
+      </w:r>
+      <w:r>
+        <w:rPr>
+          <w:rFonts w:hint="default" w:ascii="Consolas" w:hAnsi="Consolas" w:eastAsia="Consolas" w:cs="Consolas"/>
+          <w:b w:val="0"/>
+          <w:bCs w:val="0"/>
+          <w:color w:val="9AA83A"/>
+          <w:kern w:val="0"/>
+          <w:sz w:val="21"/>
+          <w:szCs w:val="21"/>
+          <w:shd w:val="clear" w:fill="080808"/>
+          <w:lang w:val="en-US" w:eastAsia="zh-CN" w:bidi="ar"/>
+        </w:rPr>
+        <w:t>"</w:t>
+      </w:r>
+      <w:r>
+        <w:rPr>
+          <w:rFonts w:hint="default" w:ascii="Consolas" w:hAnsi="Consolas" w:eastAsia="Consolas" w:cs="Consolas"/>
+          <w:b w:val="0"/>
+          <w:bCs w:val="0"/>
+          <w:color w:val="69F0AE"/>
+          <w:kern w:val="0"/>
+          <w:sz w:val="21"/>
+          <w:szCs w:val="21"/>
+          <w:shd w:val="clear" w:fill="080808"/>
+          <w:lang w:val="en-US" w:eastAsia="zh-CN" w:bidi="ar"/>
+        </w:rPr>
+        <w:t>MATCH(student_number, first_name, last_name) AGAINST(? IN BOOLEAN MODE) as relevance</w:t>
+      </w:r>
+      <w:r>
+        <w:rPr>
+          <w:rFonts w:hint="default" w:ascii="Consolas" w:hAnsi="Consolas" w:eastAsia="Consolas" w:cs="Consolas"/>
+          <w:b w:val="0"/>
+          <w:bCs w:val="0"/>
+          <w:color w:val="9AA83A"/>
+          <w:kern w:val="0"/>
+          <w:sz w:val="21"/>
+          <w:szCs w:val="21"/>
+          <w:shd w:val="clear" w:fill="080808"/>
+          <w:lang w:val="en-US" w:eastAsia="zh-CN" w:bidi="ar"/>
+        </w:rPr>
+        <w:t>"</w:t>
+      </w:r>
+      <w:r>
+        <w:rPr>
+          <w:rFonts w:hint="default" w:ascii="Consolas" w:hAnsi="Consolas" w:eastAsia="Consolas" w:cs="Consolas"/>
+          <w:b w:val="0"/>
+          <w:bCs w:val="0"/>
+          <w:color w:val="C9E9E0"/>
+          <w:kern w:val="0"/>
+          <w:sz w:val="21"/>
+          <w:szCs w:val="21"/>
+          <w:shd w:val="clear" w:fill="080808"/>
+          <w:lang w:val="en-US" w:eastAsia="zh-CN" w:bidi="ar"/>
+        </w:rPr>
+        <w:t>))</w:t>
+      </w:r>
+    </w:p>
+    <w:p>
+      <w:pPr>
+        <w:keepNext w:val="0"/>
+        <w:keepLines w:val="0"/>
+        <w:widowControl/>
+        <w:suppressLineNumbers w:val="0"/>
+        <w:shd w:val="clear" w:fill="080808"/>
+        <w:spacing w:line="285" w:lineRule="atLeast"/>
+        <w:jc w:val="left"/>
+        <w:rPr>
+          <w:rFonts w:hint="default" w:ascii="Consolas" w:hAnsi="Consolas" w:eastAsia="Consolas" w:cs="Consolas"/>
+          <w:b w:val="0"/>
+          <w:bCs w:val="0"/>
+          <w:color w:val="F8F8F2"/>
+          <w:sz w:val="21"/>
+          <w:szCs w:val="21"/>
+        </w:rPr>
+      </w:pPr>
+      <w:r>
+        <w:rPr>
+          <w:rFonts w:hint="default" w:ascii="Consolas" w:hAnsi="Consolas" w:eastAsia="Consolas" w:cs="Consolas"/>
+          <w:b w:val="0"/>
+          <w:bCs w:val="0"/>
+          <w:color w:val="FFFFFF"/>
+          <w:kern w:val="0"/>
+          <w:sz w:val="21"/>
+          <w:szCs w:val="21"/>
+          <w:shd w:val="clear" w:fill="080808"/>
+          <w:lang w:val="en-US" w:eastAsia="zh-CN" w:bidi="ar"/>
+        </w:rPr>
+        <w:t xml:space="preserve">                    </w:t>
+      </w:r>
+      <w:r>
+        <w:rPr>
+          <w:rFonts w:hint="default" w:ascii="Consolas" w:hAnsi="Consolas" w:eastAsia="Consolas" w:cs="Consolas"/>
+          <w:b w:val="0"/>
+          <w:bCs w:val="0"/>
+          <w:color w:val="FF5E5E"/>
+          <w:kern w:val="0"/>
+          <w:sz w:val="21"/>
+          <w:szCs w:val="21"/>
+          <w:shd w:val="clear" w:fill="080808"/>
+          <w:lang w:val="en-US" w:eastAsia="zh-CN" w:bidi="ar"/>
+        </w:rPr>
+        <w:t>-&gt;</w:t>
+      </w:r>
+      <w:r>
+        <w:rPr>
+          <w:rFonts w:hint="default" w:ascii="Consolas" w:hAnsi="Consolas" w:eastAsia="Consolas" w:cs="Consolas"/>
+          <w:b w:val="0"/>
+          <w:bCs w:val="0"/>
+          <w:color w:val="D68D5B"/>
+          <w:kern w:val="0"/>
+          <w:sz w:val="21"/>
+          <w:szCs w:val="21"/>
+          <w:shd w:val="clear" w:fill="080808"/>
+          <w:lang w:val="en-US" w:eastAsia="zh-CN" w:bidi="ar"/>
+        </w:rPr>
+        <w:t>whereRaw</w:t>
+      </w:r>
+      <w:r>
+        <w:rPr>
+          <w:rFonts w:hint="default" w:ascii="Consolas" w:hAnsi="Consolas" w:eastAsia="Consolas" w:cs="Consolas"/>
+          <w:b w:val="0"/>
+          <w:bCs w:val="0"/>
+          <w:color w:val="C9E9E0"/>
+          <w:kern w:val="0"/>
+          <w:sz w:val="21"/>
+          <w:szCs w:val="21"/>
+          <w:shd w:val="clear" w:fill="080808"/>
+          <w:lang w:val="en-US" w:eastAsia="zh-CN" w:bidi="ar"/>
+        </w:rPr>
+        <w:t>(</w:t>
+      </w:r>
+    </w:p>
+    <w:p>
+      <w:pPr>
+        <w:keepNext w:val="0"/>
+        <w:keepLines w:val="0"/>
+        <w:widowControl/>
+        <w:suppressLineNumbers w:val="0"/>
+        <w:shd w:val="clear" w:fill="080808"/>
+        <w:spacing w:line="285" w:lineRule="atLeast"/>
+        <w:jc w:val="left"/>
+        <w:rPr>
+          <w:rFonts w:hint="default" w:ascii="Consolas" w:hAnsi="Consolas" w:eastAsia="Consolas" w:cs="Consolas"/>
+          <w:b w:val="0"/>
+          <w:bCs w:val="0"/>
+          <w:color w:val="F8F8F2"/>
+          <w:sz w:val="21"/>
+          <w:szCs w:val="21"/>
+        </w:rPr>
+      </w:pPr>
+      <w:r>
+        <w:rPr>
+          <w:rFonts w:hint="default" w:ascii="Consolas" w:hAnsi="Consolas" w:eastAsia="Consolas" w:cs="Consolas"/>
+          <w:b w:val="0"/>
+          <w:bCs w:val="0"/>
+          <w:color w:val="FFFFFF"/>
+          <w:kern w:val="0"/>
+          <w:sz w:val="21"/>
+          <w:szCs w:val="21"/>
+          <w:shd w:val="clear" w:fill="080808"/>
+          <w:lang w:val="en-US" w:eastAsia="zh-CN" w:bidi="ar"/>
+        </w:rPr>
+        <w:t xml:space="preserve">                        </w:t>
+      </w:r>
+      <w:r>
+        <w:rPr>
+          <w:rFonts w:hint="default" w:ascii="Consolas" w:hAnsi="Consolas" w:eastAsia="Consolas" w:cs="Consolas"/>
+          <w:b w:val="0"/>
+          <w:bCs w:val="0"/>
+          <w:color w:val="9AA83A"/>
+          <w:kern w:val="0"/>
+          <w:sz w:val="21"/>
+          <w:szCs w:val="21"/>
+          <w:shd w:val="clear" w:fill="080808"/>
+          <w:lang w:val="en-US" w:eastAsia="zh-CN" w:bidi="ar"/>
+        </w:rPr>
+        <w:t>"</w:t>
+      </w:r>
+      <w:r>
+        <w:rPr>
+          <w:rFonts w:hint="default" w:ascii="Consolas" w:hAnsi="Consolas" w:eastAsia="Consolas" w:cs="Consolas"/>
+          <w:b w:val="0"/>
+          <w:bCs w:val="0"/>
+          <w:color w:val="69F0AE"/>
+          <w:kern w:val="0"/>
+          <w:sz w:val="21"/>
+          <w:szCs w:val="21"/>
+          <w:shd w:val="clear" w:fill="080808"/>
+          <w:lang w:val="en-US" w:eastAsia="zh-CN" w:bidi="ar"/>
+        </w:rPr>
+        <w:t>MATCH(student_number, first_name, last_name) AGAINST(? IN BOOLEAN MODE)</w:t>
+      </w:r>
+      <w:r>
+        <w:rPr>
+          <w:rFonts w:hint="default" w:ascii="Consolas" w:hAnsi="Consolas" w:eastAsia="Consolas" w:cs="Consolas"/>
+          <w:b w:val="0"/>
+          <w:bCs w:val="0"/>
+          <w:color w:val="9AA83A"/>
+          <w:kern w:val="0"/>
+          <w:sz w:val="21"/>
+          <w:szCs w:val="21"/>
+          <w:shd w:val="clear" w:fill="080808"/>
+          <w:lang w:val="en-US" w:eastAsia="zh-CN" w:bidi="ar"/>
+        </w:rPr>
+        <w:t>"</w:t>
+      </w:r>
+      <w:r>
+        <w:rPr>
+          <w:rFonts w:hint="default" w:ascii="Consolas" w:hAnsi="Consolas" w:eastAsia="Consolas" w:cs="Consolas"/>
+          <w:b w:val="0"/>
+          <w:bCs w:val="0"/>
+          <w:color w:val="D0D0D0"/>
+          <w:kern w:val="0"/>
+          <w:sz w:val="21"/>
+          <w:szCs w:val="21"/>
+          <w:shd w:val="clear" w:fill="080808"/>
+          <w:lang w:val="en-US" w:eastAsia="zh-CN" w:bidi="ar"/>
+        </w:rPr>
+        <w:t>,</w:t>
+      </w:r>
+    </w:p>
+    <w:p>
+      <w:pPr>
+        <w:keepNext w:val="0"/>
+        <w:keepLines w:val="0"/>
+        <w:widowControl/>
+        <w:suppressLineNumbers w:val="0"/>
+        <w:shd w:val="clear" w:fill="080808"/>
+        <w:spacing w:line="285" w:lineRule="atLeast"/>
+        <w:jc w:val="left"/>
+        <w:rPr>
+          <w:rFonts w:hint="default" w:ascii="Consolas" w:hAnsi="Consolas" w:eastAsia="Consolas" w:cs="Consolas"/>
+          <w:b w:val="0"/>
+          <w:bCs w:val="0"/>
+          <w:color w:val="F8F8F2"/>
+          <w:sz w:val="21"/>
+          <w:szCs w:val="21"/>
+        </w:rPr>
+      </w:pPr>
+      <w:r>
+        <w:rPr>
+          <w:rFonts w:hint="default" w:ascii="Consolas" w:hAnsi="Consolas" w:eastAsia="Consolas" w:cs="Consolas"/>
+          <w:b w:val="0"/>
+          <w:bCs w:val="0"/>
+          <w:color w:val="FFFFFF"/>
+          <w:kern w:val="0"/>
+          <w:sz w:val="21"/>
+          <w:szCs w:val="21"/>
+          <w:shd w:val="clear" w:fill="080808"/>
+          <w:lang w:val="en-US" w:eastAsia="zh-CN" w:bidi="ar"/>
+        </w:rPr>
+        <w:t xml:space="preserve">                        </w:t>
+      </w:r>
+      <w:r>
+        <w:rPr>
+          <w:rFonts w:hint="default" w:ascii="Consolas" w:hAnsi="Consolas" w:eastAsia="Consolas" w:cs="Consolas"/>
+          <w:b w:val="0"/>
+          <w:bCs w:val="0"/>
+          <w:color w:val="D77676"/>
+          <w:kern w:val="0"/>
+          <w:sz w:val="21"/>
+          <w:szCs w:val="21"/>
+          <w:shd w:val="clear" w:fill="080808"/>
+          <w:lang w:val="en-US" w:eastAsia="zh-CN" w:bidi="ar"/>
+        </w:rPr>
+        <w:t>[</w:t>
+      </w:r>
+      <w:r>
+        <w:rPr>
+          <w:rFonts w:hint="default" w:ascii="Consolas" w:hAnsi="Consolas" w:eastAsia="Consolas" w:cs="Consolas"/>
+          <w:b w:val="0"/>
+          <w:bCs w:val="0"/>
+          <w:color w:val="F8F8F2"/>
+          <w:kern w:val="0"/>
+          <w:sz w:val="21"/>
+          <w:szCs w:val="21"/>
+          <w:shd w:val="clear" w:fill="080808"/>
+          <w:lang w:val="en-US" w:eastAsia="zh-CN" w:bidi="ar"/>
+        </w:rPr>
+        <w:t>$search</w:t>
+      </w:r>
+      <w:r>
+        <w:rPr>
+          <w:rFonts w:hint="default" w:ascii="Consolas" w:hAnsi="Consolas" w:eastAsia="Consolas" w:cs="Consolas"/>
+          <w:b w:val="0"/>
+          <w:bCs w:val="0"/>
+          <w:color w:val="FFFFFF"/>
+          <w:kern w:val="0"/>
+          <w:sz w:val="21"/>
+          <w:szCs w:val="21"/>
+          <w:shd w:val="clear" w:fill="080808"/>
+          <w:lang w:val="en-US" w:eastAsia="zh-CN" w:bidi="ar"/>
+        </w:rPr>
+        <w:t xml:space="preserve"> </w:t>
+      </w:r>
+      <w:r>
+        <w:rPr>
+          <w:rFonts w:hint="default" w:ascii="Consolas" w:hAnsi="Consolas" w:eastAsia="Consolas" w:cs="Consolas"/>
+          <w:b w:val="0"/>
+          <w:bCs w:val="0"/>
+          <w:color w:val="FF5E5E"/>
+          <w:kern w:val="0"/>
+          <w:sz w:val="21"/>
+          <w:szCs w:val="21"/>
+          <w:shd w:val="clear" w:fill="080808"/>
+          <w:lang w:val="en-US" w:eastAsia="zh-CN" w:bidi="ar"/>
+        </w:rPr>
+        <w:t>.</w:t>
+      </w:r>
+      <w:r>
+        <w:rPr>
+          <w:rFonts w:hint="default" w:ascii="Consolas" w:hAnsi="Consolas" w:eastAsia="Consolas" w:cs="Consolas"/>
+          <w:b w:val="0"/>
+          <w:bCs w:val="0"/>
+          <w:color w:val="FFFFFF"/>
+          <w:kern w:val="0"/>
+          <w:sz w:val="21"/>
+          <w:szCs w:val="21"/>
+          <w:shd w:val="clear" w:fill="080808"/>
+          <w:lang w:val="en-US" w:eastAsia="zh-CN" w:bidi="ar"/>
+        </w:rPr>
+        <w:t xml:space="preserve"> </w:t>
+      </w:r>
+      <w:r>
+        <w:rPr>
+          <w:rFonts w:hint="default" w:ascii="Consolas" w:hAnsi="Consolas" w:eastAsia="Consolas" w:cs="Consolas"/>
+          <w:b w:val="0"/>
+          <w:bCs w:val="0"/>
+          <w:color w:val="9AA83A"/>
+          <w:kern w:val="0"/>
+          <w:sz w:val="21"/>
+          <w:szCs w:val="21"/>
+          <w:shd w:val="clear" w:fill="080808"/>
+          <w:lang w:val="en-US" w:eastAsia="zh-CN" w:bidi="ar"/>
+        </w:rPr>
+        <w:t>'</w:t>
+      </w:r>
+      <w:r>
+        <w:rPr>
+          <w:rFonts w:hint="default" w:ascii="Consolas" w:hAnsi="Consolas" w:eastAsia="Consolas" w:cs="Consolas"/>
+          <w:b w:val="0"/>
+          <w:bCs w:val="0"/>
+          <w:color w:val="69F0AE"/>
+          <w:kern w:val="0"/>
+          <w:sz w:val="21"/>
+          <w:szCs w:val="21"/>
+          <w:shd w:val="clear" w:fill="080808"/>
+          <w:lang w:val="en-US" w:eastAsia="zh-CN" w:bidi="ar"/>
+        </w:rPr>
+        <w:t>*</w:t>
+      </w:r>
+      <w:r>
+        <w:rPr>
+          <w:rFonts w:hint="default" w:ascii="Consolas" w:hAnsi="Consolas" w:eastAsia="Consolas" w:cs="Consolas"/>
+          <w:b w:val="0"/>
+          <w:bCs w:val="0"/>
+          <w:color w:val="9AA83A"/>
+          <w:kern w:val="0"/>
+          <w:sz w:val="21"/>
+          <w:szCs w:val="21"/>
+          <w:shd w:val="clear" w:fill="080808"/>
+          <w:lang w:val="en-US" w:eastAsia="zh-CN" w:bidi="ar"/>
+        </w:rPr>
+        <w:t>'</w:t>
+      </w:r>
+      <w:r>
+        <w:rPr>
+          <w:rFonts w:hint="default" w:ascii="Consolas" w:hAnsi="Consolas" w:eastAsia="Consolas" w:cs="Consolas"/>
+          <w:b w:val="0"/>
+          <w:bCs w:val="0"/>
+          <w:color w:val="D0D0D0"/>
+          <w:kern w:val="0"/>
+          <w:sz w:val="21"/>
+          <w:szCs w:val="21"/>
+          <w:shd w:val="clear" w:fill="080808"/>
+          <w:lang w:val="en-US" w:eastAsia="zh-CN" w:bidi="ar"/>
+        </w:rPr>
+        <w:t>,</w:t>
+      </w:r>
+      <w:r>
+        <w:rPr>
+          <w:rFonts w:hint="default" w:ascii="Consolas" w:hAnsi="Consolas" w:eastAsia="Consolas" w:cs="Consolas"/>
+          <w:b w:val="0"/>
+          <w:bCs w:val="0"/>
+          <w:color w:val="FFFFFF"/>
+          <w:kern w:val="0"/>
+          <w:sz w:val="21"/>
+          <w:szCs w:val="21"/>
+          <w:shd w:val="clear" w:fill="080808"/>
+          <w:lang w:val="en-US" w:eastAsia="zh-CN" w:bidi="ar"/>
+        </w:rPr>
+        <w:t xml:space="preserve"> </w:t>
+      </w:r>
+      <w:r>
+        <w:rPr>
+          <w:rFonts w:hint="default" w:ascii="Consolas" w:hAnsi="Consolas" w:eastAsia="Consolas" w:cs="Consolas"/>
+          <w:b w:val="0"/>
+          <w:bCs w:val="0"/>
+          <w:color w:val="F8F8F2"/>
+          <w:kern w:val="0"/>
+          <w:sz w:val="21"/>
+          <w:szCs w:val="21"/>
+          <w:shd w:val="clear" w:fill="080808"/>
+          <w:lang w:val="en-US" w:eastAsia="zh-CN" w:bidi="ar"/>
+        </w:rPr>
+        <w:t>$search</w:t>
+      </w:r>
+      <w:r>
+        <w:rPr>
+          <w:rFonts w:hint="default" w:ascii="Consolas" w:hAnsi="Consolas" w:eastAsia="Consolas" w:cs="Consolas"/>
+          <w:b w:val="0"/>
+          <w:bCs w:val="0"/>
+          <w:color w:val="FFFFFF"/>
+          <w:kern w:val="0"/>
+          <w:sz w:val="21"/>
+          <w:szCs w:val="21"/>
+          <w:shd w:val="clear" w:fill="080808"/>
+          <w:lang w:val="en-US" w:eastAsia="zh-CN" w:bidi="ar"/>
+        </w:rPr>
+        <w:t xml:space="preserve"> </w:t>
+      </w:r>
+      <w:r>
+        <w:rPr>
+          <w:rFonts w:hint="default" w:ascii="Consolas" w:hAnsi="Consolas" w:eastAsia="Consolas" w:cs="Consolas"/>
+          <w:b w:val="0"/>
+          <w:bCs w:val="0"/>
+          <w:color w:val="FF5E5E"/>
+          <w:kern w:val="0"/>
+          <w:sz w:val="21"/>
+          <w:szCs w:val="21"/>
+          <w:shd w:val="clear" w:fill="080808"/>
+          <w:lang w:val="en-US" w:eastAsia="zh-CN" w:bidi="ar"/>
+        </w:rPr>
+        <w:t>.</w:t>
+      </w:r>
+      <w:r>
+        <w:rPr>
+          <w:rFonts w:hint="default" w:ascii="Consolas" w:hAnsi="Consolas" w:eastAsia="Consolas" w:cs="Consolas"/>
+          <w:b w:val="0"/>
+          <w:bCs w:val="0"/>
+          <w:color w:val="FFFFFF"/>
+          <w:kern w:val="0"/>
+          <w:sz w:val="21"/>
+          <w:szCs w:val="21"/>
+          <w:shd w:val="clear" w:fill="080808"/>
+          <w:lang w:val="en-US" w:eastAsia="zh-CN" w:bidi="ar"/>
+        </w:rPr>
+        <w:t xml:space="preserve"> </w:t>
+      </w:r>
+      <w:r>
+        <w:rPr>
+          <w:rFonts w:hint="default" w:ascii="Consolas" w:hAnsi="Consolas" w:eastAsia="Consolas" w:cs="Consolas"/>
+          <w:b w:val="0"/>
+          <w:bCs w:val="0"/>
+          <w:color w:val="9AA83A"/>
+          <w:kern w:val="0"/>
+          <w:sz w:val="21"/>
+          <w:szCs w:val="21"/>
+          <w:shd w:val="clear" w:fill="080808"/>
+          <w:lang w:val="en-US" w:eastAsia="zh-CN" w:bidi="ar"/>
+        </w:rPr>
+        <w:t>'</w:t>
+      </w:r>
+      <w:r>
+        <w:rPr>
+          <w:rFonts w:hint="default" w:ascii="Consolas" w:hAnsi="Consolas" w:eastAsia="Consolas" w:cs="Consolas"/>
+          <w:b w:val="0"/>
+          <w:bCs w:val="0"/>
+          <w:color w:val="69F0AE"/>
+          <w:kern w:val="0"/>
+          <w:sz w:val="21"/>
+          <w:szCs w:val="21"/>
+          <w:shd w:val="clear" w:fill="080808"/>
+          <w:lang w:val="en-US" w:eastAsia="zh-CN" w:bidi="ar"/>
+        </w:rPr>
+        <w:t>*</w:t>
+      </w:r>
+      <w:r>
+        <w:rPr>
+          <w:rFonts w:hint="default" w:ascii="Consolas" w:hAnsi="Consolas" w:eastAsia="Consolas" w:cs="Consolas"/>
+          <w:b w:val="0"/>
+          <w:bCs w:val="0"/>
+          <w:color w:val="9AA83A"/>
+          <w:kern w:val="0"/>
+          <w:sz w:val="21"/>
+          <w:szCs w:val="21"/>
+          <w:shd w:val="clear" w:fill="080808"/>
+          <w:lang w:val="en-US" w:eastAsia="zh-CN" w:bidi="ar"/>
+        </w:rPr>
+        <w:t>'</w:t>
+      </w:r>
+      <w:r>
+        <w:rPr>
+          <w:rFonts w:hint="default" w:ascii="Consolas" w:hAnsi="Consolas" w:eastAsia="Consolas" w:cs="Consolas"/>
+          <w:b w:val="0"/>
+          <w:bCs w:val="0"/>
+          <w:color w:val="D77676"/>
+          <w:kern w:val="0"/>
+          <w:sz w:val="21"/>
+          <w:szCs w:val="21"/>
+          <w:shd w:val="clear" w:fill="080808"/>
+          <w:lang w:val="en-US" w:eastAsia="zh-CN" w:bidi="ar"/>
+        </w:rPr>
+        <w:t>]</w:t>
+      </w:r>
+    </w:p>
+    <w:p>
+      <w:pPr>
+        <w:keepNext w:val="0"/>
+        <w:keepLines w:val="0"/>
+        <w:widowControl/>
+        <w:suppressLineNumbers w:val="0"/>
+        <w:shd w:val="clear" w:fill="080808"/>
+        <w:spacing w:line="285" w:lineRule="atLeast"/>
+        <w:jc w:val="left"/>
+        <w:rPr>
+          <w:rFonts w:hint="default" w:ascii="Consolas" w:hAnsi="Consolas" w:eastAsia="Consolas" w:cs="Consolas"/>
+          <w:b w:val="0"/>
+          <w:bCs w:val="0"/>
+          <w:color w:val="F8F8F2"/>
+          <w:sz w:val="21"/>
+          <w:szCs w:val="21"/>
+        </w:rPr>
+      </w:pPr>
+      <w:r>
+        <w:rPr>
+          <w:rFonts w:hint="default" w:ascii="Consolas" w:hAnsi="Consolas" w:eastAsia="Consolas" w:cs="Consolas"/>
+          <w:b w:val="0"/>
+          <w:bCs w:val="0"/>
+          <w:color w:val="FFFFFF"/>
+          <w:kern w:val="0"/>
+          <w:sz w:val="21"/>
+          <w:szCs w:val="21"/>
+          <w:shd w:val="clear" w:fill="080808"/>
+          <w:lang w:val="en-US" w:eastAsia="zh-CN" w:bidi="ar"/>
+        </w:rPr>
+        <w:t xml:space="preserve">                    </w:t>
+      </w:r>
+      <w:r>
+        <w:rPr>
+          <w:rFonts w:hint="default" w:ascii="Consolas" w:hAnsi="Consolas" w:eastAsia="Consolas" w:cs="Consolas"/>
+          <w:b w:val="0"/>
+          <w:bCs w:val="0"/>
+          <w:color w:val="C9E9E0"/>
+          <w:kern w:val="0"/>
+          <w:sz w:val="21"/>
+          <w:szCs w:val="21"/>
+          <w:shd w:val="clear" w:fill="080808"/>
+          <w:lang w:val="en-US" w:eastAsia="zh-CN" w:bidi="ar"/>
+        </w:rPr>
+        <w:t>)</w:t>
+      </w:r>
+      <w:r>
+        <w:rPr>
+          <w:rFonts w:hint="default" w:ascii="Consolas" w:hAnsi="Consolas" w:eastAsia="Consolas" w:cs="Consolas"/>
+          <w:b w:val="0"/>
+          <w:bCs w:val="0"/>
+          <w:color w:val="FF5E5E"/>
+          <w:kern w:val="0"/>
+          <w:sz w:val="21"/>
+          <w:szCs w:val="21"/>
+          <w:shd w:val="clear" w:fill="080808"/>
+          <w:lang w:val="en-US" w:eastAsia="zh-CN" w:bidi="ar"/>
+        </w:rPr>
+        <w:t>-&gt;</w:t>
+      </w:r>
+      <w:r>
+        <w:rPr>
+          <w:rFonts w:hint="default" w:ascii="Consolas" w:hAnsi="Consolas" w:eastAsia="Consolas" w:cs="Consolas"/>
+          <w:b w:val="0"/>
+          <w:bCs w:val="0"/>
+          <w:color w:val="D68D5B"/>
+          <w:kern w:val="0"/>
+          <w:sz w:val="21"/>
+          <w:szCs w:val="21"/>
+          <w:shd w:val="clear" w:fill="080808"/>
+          <w:lang w:val="en-US" w:eastAsia="zh-CN" w:bidi="ar"/>
+        </w:rPr>
+        <w:t>orderByDesc</w:t>
+      </w:r>
+      <w:r>
+        <w:rPr>
+          <w:rFonts w:hint="default" w:ascii="Consolas" w:hAnsi="Consolas" w:eastAsia="Consolas" w:cs="Consolas"/>
+          <w:b w:val="0"/>
+          <w:bCs w:val="0"/>
+          <w:color w:val="C9E9E0"/>
+          <w:kern w:val="0"/>
+          <w:sz w:val="21"/>
+          <w:szCs w:val="21"/>
+          <w:shd w:val="clear" w:fill="080808"/>
+          <w:lang w:val="en-US" w:eastAsia="zh-CN" w:bidi="ar"/>
+        </w:rPr>
+        <w:t>(</w:t>
+      </w:r>
+      <w:r>
+        <w:rPr>
+          <w:rFonts w:hint="default" w:ascii="Consolas" w:hAnsi="Consolas" w:eastAsia="Consolas" w:cs="Consolas"/>
+          <w:b w:val="0"/>
+          <w:bCs w:val="0"/>
+          <w:color w:val="9AA83A"/>
+          <w:kern w:val="0"/>
+          <w:sz w:val="21"/>
+          <w:szCs w:val="21"/>
+          <w:shd w:val="clear" w:fill="080808"/>
+          <w:lang w:val="en-US" w:eastAsia="zh-CN" w:bidi="ar"/>
+        </w:rPr>
+        <w:t>'</w:t>
+      </w:r>
+      <w:r>
+        <w:rPr>
+          <w:rFonts w:hint="default" w:ascii="Consolas" w:hAnsi="Consolas" w:eastAsia="Consolas" w:cs="Consolas"/>
+          <w:b w:val="0"/>
+          <w:bCs w:val="0"/>
+          <w:color w:val="69F0AE"/>
+          <w:kern w:val="0"/>
+          <w:sz w:val="21"/>
+          <w:szCs w:val="21"/>
+          <w:shd w:val="clear" w:fill="080808"/>
+          <w:lang w:val="en-US" w:eastAsia="zh-CN" w:bidi="ar"/>
+        </w:rPr>
+        <w:t>relevance</w:t>
+      </w:r>
+      <w:r>
+        <w:rPr>
+          <w:rFonts w:hint="default" w:ascii="Consolas" w:hAnsi="Consolas" w:eastAsia="Consolas" w:cs="Consolas"/>
+          <w:b w:val="0"/>
+          <w:bCs w:val="0"/>
+          <w:color w:val="9AA83A"/>
+          <w:kern w:val="0"/>
+          <w:sz w:val="21"/>
+          <w:szCs w:val="21"/>
+          <w:shd w:val="clear" w:fill="080808"/>
+          <w:lang w:val="en-US" w:eastAsia="zh-CN" w:bidi="ar"/>
+        </w:rPr>
+        <w:t>'</w:t>
+      </w:r>
+      <w:r>
+        <w:rPr>
+          <w:rFonts w:hint="default" w:ascii="Consolas" w:hAnsi="Consolas" w:eastAsia="Consolas" w:cs="Consolas"/>
+          <w:b w:val="0"/>
+          <w:bCs w:val="0"/>
+          <w:color w:val="C9E9E0"/>
+          <w:kern w:val="0"/>
+          <w:sz w:val="21"/>
+          <w:szCs w:val="21"/>
+          <w:shd w:val="clear" w:fill="080808"/>
+          <w:lang w:val="en-US" w:eastAsia="zh-CN" w:bidi="ar"/>
+        </w:rPr>
+        <w:t>)</w:t>
+      </w:r>
+      <w:r>
+        <w:rPr>
+          <w:rFonts w:hint="default" w:ascii="Consolas" w:hAnsi="Consolas" w:eastAsia="Consolas" w:cs="Consolas"/>
+          <w:b w:val="0"/>
+          <w:bCs w:val="0"/>
+          <w:color w:val="D0D0D0"/>
+          <w:kern w:val="0"/>
+          <w:sz w:val="21"/>
+          <w:szCs w:val="21"/>
+          <w:shd w:val="clear" w:fill="080808"/>
+          <w:lang w:val="en-US" w:eastAsia="zh-CN" w:bidi="ar"/>
+        </w:rPr>
+        <w:t>;</w:t>
+      </w:r>
+    </w:p>
+    <w:p>
+      <w:pPr>
+        <w:keepNext w:val="0"/>
+        <w:keepLines w:val="0"/>
+        <w:widowControl/>
+        <w:suppressLineNumbers w:val="0"/>
+        <w:shd w:val="clear" w:fill="080808"/>
+        <w:spacing w:line="285" w:lineRule="atLeast"/>
+        <w:jc w:val="left"/>
+      </w:pPr>
+      <w:r>
+        <w:rPr>
+          <w:rFonts w:hint="default" w:ascii="Consolas" w:hAnsi="Consolas" w:eastAsia="Consolas" w:cs="Consolas"/>
+          <w:b w:val="0"/>
+          <w:bCs w:val="0"/>
+          <w:color w:val="FFFFFF"/>
+          <w:kern w:val="0"/>
+          <w:sz w:val="21"/>
+          <w:szCs w:val="21"/>
+          <w:shd w:val="clear" w:fill="080808"/>
+          <w:lang w:val="en-US" w:eastAsia="zh-CN" w:bidi="ar"/>
+        </w:rPr>
+        <w:t>            }</w:t>
+      </w:r>
+      <w:r>
+        <w:rPr>
+          <w:rFonts w:hint="default" w:ascii="Consolas" w:hAnsi="Consolas" w:eastAsia="Consolas" w:cs="Consolas"/>
+          <w:b w:val="0"/>
+          <w:bCs w:val="0"/>
+          <w:color w:val="C9E9E0"/>
+          <w:kern w:val="0"/>
+          <w:sz w:val="21"/>
+          <w:szCs w:val="21"/>
+          <w:shd w:val="clear" w:fill="080808"/>
+          <w:lang w:val="en-US" w:eastAsia="zh-CN" w:bidi="ar"/>
+        </w:rPr>
+        <w:t>)</w:t>
+      </w:r>
+      <w:r>
+        <w:rPr>
+          <w:rFonts w:hint="default" w:ascii="Consolas" w:hAnsi="Consolas" w:eastAsia="Consolas" w:cs="Consolas"/>
+          <w:b w:val="0"/>
+          <w:bCs w:val="0"/>
+          <w:color w:val="D0D0D0"/>
+          <w:kern w:val="0"/>
+          <w:sz w:val="21"/>
+          <w:szCs w:val="21"/>
+          <w:shd w:val="clear" w:fill="080808"/>
+          <w:lang w:val="en-US" w:eastAsia="zh-CN" w:bidi="ar"/>
+        </w:rPr>
+        <w:t>;</w:t>
+      </w:r>
+    </w:p>
+    <w:p>
+      <w:pPr>
+        <w:keepNext w:val="0"/>
+        <w:keepLines w:val="0"/>
+        <w:widowControl/>
+        <w:suppressLineNumbers w:val="0"/>
+        <w:shd w:val="clear" w:fill="080808"/>
+        <w:spacing w:line="285" w:lineRule="atLeast"/>
+        <w:jc w:val="left"/>
+        <w:rPr>
+          <w:rFonts w:hint="default" w:ascii="Consolas" w:hAnsi="Consolas" w:eastAsia="Consolas" w:cs="Consolas"/>
+          <w:b w:val="0"/>
+          <w:bCs w:val="0"/>
+          <w:color w:val="F8F8F2"/>
+          <w:sz w:val="21"/>
+          <w:szCs w:val="21"/>
+        </w:rPr>
+      </w:pPr>
+      <w:r>
+        <w:rPr>
+          <w:rFonts w:hint="default" w:ascii="Consolas" w:hAnsi="Consolas" w:eastAsia="Consolas" w:cs="Consolas"/>
+          <w:b w:val="0"/>
+          <w:bCs w:val="0"/>
+          <w:color w:val="FFFFFF"/>
+          <w:kern w:val="0"/>
+          <w:sz w:val="21"/>
+          <w:szCs w:val="21"/>
+          <w:shd w:val="clear" w:fill="080808"/>
+          <w:lang w:val="en-US" w:eastAsia="zh-CN" w:bidi="ar"/>
+        </w:rPr>
+        <w:t xml:space="preserve">            </w:t>
+      </w:r>
+      <w:r>
+        <w:rPr>
+          <w:rFonts w:hint="default" w:ascii="Consolas" w:hAnsi="Consolas" w:eastAsia="Consolas" w:cs="Consolas"/>
+          <w:b w:val="0"/>
+          <w:bCs w:val="0"/>
+          <w:color w:val="9575CD"/>
+          <w:kern w:val="0"/>
+          <w:sz w:val="21"/>
+          <w:szCs w:val="21"/>
+          <w:shd w:val="clear" w:fill="080808"/>
+          <w:lang w:val="en-US" w:eastAsia="zh-CN" w:bidi="ar"/>
+        </w:rPr>
+        <w:t>if</w:t>
+      </w:r>
+      <w:r>
+        <w:rPr>
+          <w:rFonts w:hint="default" w:ascii="Consolas" w:hAnsi="Consolas" w:eastAsia="Consolas" w:cs="Consolas"/>
+          <w:b w:val="0"/>
+          <w:bCs w:val="0"/>
+          <w:color w:val="C9E9E0"/>
+          <w:kern w:val="0"/>
+          <w:sz w:val="21"/>
+          <w:szCs w:val="21"/>
+          <w:shd w:val="clear" w:fill="080808"/>
+          <w:lang w:val="en-US" w:eastAsia="zh-CN" w:bidi="ar"/>
+        </w:rPr>
+        <w:t>(</w:t>
+      </w:r>
+      <w:r>
+        <w:rPr>
+          <w:rFonts w:hint="default" w:ascii="Consolas" w:hAnsi="Consolas" w:eastAsia="Consolas" w:cs="Consolas"/>
+          <w:b w:val="0"/>
+          <w:bCs w:val="0"/>
+          <w:color w:val="FF5E5E"/>
+          <w:kern w:val="0"/>
+          <w:sz w:val="21"/>
+          <w:szCs w:val="21"/>
+          <w:shd w:val="clear" w:fill="080808"/>
+          <w:lang w:val="en-US" w:eastAsia="zh-CN" w:bidi="ar"/>
+        </w:rPr>
+        <w:t>!</w:t>
+      </w:r>
+      <w:r>
+        <w:rPr>
+          <w:rFonts w:hint="default" w:ascii="Consolas" w:hAnsi="Consolas" w:eastAsia="Consolas" w:cs="Consolas"/>
+          <w:b w:val="0"/>
+          <w:bCs w:val="0"/>
+          <w:color w:val="F8F8F2"/>
+          <w:kern w:val="0"/>
+          <w:sz w:val="21"/>
+          <w:szCs w:val="21"/>
+          <w:shd w:val="clear" w:fill="080808"/>
+          <w:lang w:val="en-US" w:eastAsia="zh-CN" w:bidi="ar"/>
+        </w:rPr>
+        <w:t>$search</w:t>
+      </w:r>
+      <w:r>
+        <w:rPr>
+          <w:rFonts w:hint="default" w:ascii="Consolas" w:hAnsi="Consolas" w:eastAsia="Consolas" w:cs="Consolas"/>
+          <w:b w:val="0"/>
+          <w:bCs w:val="0"/>
+          <w:color w:val="C9E9E0"/>
+          <w:kern w:val="0"/>
+          <w:sz w:val="21"/>
+          <w:szCs w:val="21"/>
+          <w:shd w:val="clear" w:fill="080808"/>
+          <w:lang w:val="en-US" w:eastAsia="zh-CN" w:bidi="ar"/>
+        </w:rPr>
+        <w:t>)</w:t>
+      </w:r>
+      <w:r>
+        <w:rPr>
+          <w:rFonts w:hint="default" w:ascii="Consolas" w:hAnsi="Consolas" w:eastAsia="Consolas" w:cs="Consolas"/>
+          <w:b w:val="0"/>
+          <w:bCs w:val="0"/>
+          <w:color w:val="FFFFFF"/>
+          <w:kern w:val="0"/>
+          <w:sz w:val="21"/>
+          <w:szCs w:val="21"/>
+          <w:shd w:val="clear" w:fill="080808"/>
+          <w:lang w:val="en-US" w:eastAsia="zh-CN" w:bidi="ar"/>
+        </w:rPr>
+        <w:t>{</w:t>
+      </w:r>
+    </w:p>
+    <w:p>
+      <w:pPr>
+        <w:keepNext w:val="0"/>
+        <w:keepLines w:val="0"/>
+        <w:widowControl/>
+        <w:suppressLineNumbers w:val="0"/>
+        <w:shd w:val="clear" w:fill="080808"/>
+        <w:spacing w:line="285" w:lineRule="atLeast"/>
+        <w:jc w:val="left"/>
+        <w:rPr>
+          <w:rFonts w:hint="default" w:ascii="Consolas" w:hAnsi="Consolas" w:eastAsia="Consolas" w:cs="Consolas"/>
+          <w:b w:val="0"/>
+          <w:bCs w:val="0"/>
+          <w:color w:val="F8F8F2"/>
+          <w:sz w:val="21"/>
+          <w:szCs w:val="21"/>
+        </w:rPr>
+      </w:pPr>
+      <w:r>
+        <w:rPr>
+          <w:rFonts w:hint="default" w:ascii="Consolas" w:hAnsi="Consolas" w:eastAsia="Consolas" w:cs="Consolas"/>
+          <w:b w:val="0"/>
+          <w:bCs w:val="0"/>
+          <w:color w:val="FFFFFF"/>
+          <w:kern w:val="0"/>
+          <w:sz w:val="21"/>
+          <w:szCs w:val="21"/>
+          <w:shd w:val="clear" w:fill="080808"/>
+          <w:lang w:val="en-US" w:eastAsia="zh-CN" w:bidi="ar"/>
+        </w:rPr>
+        <w:t xml:space="preserve">                </w:t>
+      </w:r>
+      <w:r>
+        <w:rPr>
+          <w:rFonts w:hint="default" w:ascii="Consolas" w:hAnsi="Consolas" w:eastAsia="Consolas" w:cs="Consolas"/>
+          <w:b w:val="0"/>
+          <w:bCs w:val="0"/>
+          <w:color w:val="F8F8F2"/>
+          <w:kern w:val="0"/>
+          <w:sz w:val="21"/>
+          <w:szCs w:val="21"/>
+          <w:shd w:val="clear" w:fill="080808"/>
+          <w:lang w:val="en-US" w:eastAsia="zh-CN" w:bidi="ar"/>
+        </w:rPr>
+        <w:t>$students</w:t>
+      </w:r>
+      <w:r>
+        <w:rPr>
+          <w:rFonts w:hint="default" w:ascii="Consolas" w:hAnsi="Consolas" w:eastAsia="Consolas" w:cs="Consolas"/>
+          <w:b w:val="0"/>
+          <w:bCs w:val="0"/>
+          <w:color w:val="FF5E5E"/>
+          <w:kern w:val="0"/>
+          <w:sz w:val="21"/>
+          <w:szCs w:val="21"/>
+          <w:shd w:val="clear" w:fill="080808"/>
+          <w:lang w:val="en-US" w:eastAsia="zh-CN" w:bidi="ar"/>
+        </w:rPr>
+        <w:t>-&gt;</w:t>
+      </w:r>
+      <w:r>
+        <w:rPr>
+          <w:rFonts w:hint="default" w:ascii="Consolas" w:hAnsi="Consolas" w:eastAsia="Consolas" w:cs="Consolas"/>
+          <w:b w:val="0"/>
+          <w:bCs w:val="0"/>
+          <w:color w:val="D68D5B"/>
+          <w:kern w:val="0"/>
+          <w:sz w:val="21"/>
+          <w:szCs w:val="21"/>
+          <w:shd w:val="clear" w:fill="080808"/>
+          <w:lang w:val="en-US" w:eastAsia="zh-CN" w:bidi="ar"/>
+        </w:rPr>
+        <w:t>orderBy</w:t>
+      </w:r>
+      <w:r>
+        <w:rPr>
+          <w:rFonts w:hint="default" w:ascii="Consolas" w:hAnsi="Consolas" w:eastAsia="Consolas" w:cs="Consolas"/>
+          <w:b w:val="0"/>
+          <w:bCs w:val="0"/>
+          <w:color w:val="C9E9E0"/>
+          <w:kern w:val="0"/>
+          <w:sz w:val="21"/>
+          <w:szCs w:val="21"/>
+          <w:shd w:val="clear" w:fill="080808"/>
+          <w:lang w:val="en-US" w:eastAsia="zh-CN" w:bidi="ar"/>
+        </w:rPr>
+        <w:t>(</w:t>
+      </w:r>
+      <w:r>
+        <w:rPr>
+          <w:rFonts w:hint="default" w:ascii="Consolas" w:hAnsi="Consolas" w:eastAsia="Consolas" w:cs="Consolas"/>
+          <w:b w:val="0"/>
+          <w:bCs w:val="0"/>
+          <w:color w:val="9AA83A"/>
+          <w:kern w:val="0"/>
+          <w:sz w:val="21"/>
+          <w:szCs w:val="21"/>
+          <w:shd w:val="clear" w:fill="080808"/>
+          <w:lang w:val="en-US" w:eastAsia="zh-CN" w:bidi="ar"/>
+        </w:rPr>
+        <w:t>'</w:t>
+      </w:r>
+      <w:r>
+        <w:rPr>
+          <w:rFonts w:hint="default" w:ascii="Consolas" w:hAnsi="Consolas" w:eastAsia="Consolas" w:cs="Consolas"/>
+          <w:b w:val="0"/>
+          <w:bCs w:val="0"/>
+          <w:color w:val="69F0AE"/>
+          <w:kern w:val="0"/>
+          <w:sz w:val="21"/>
+          <w:szCs w:val="21"/>
+          <w:shd w:val="clear" w:fill="080808"/>
+          <w:lang w:val="en-US" w:eastAsia="zh-CN" w:bidi="ar"/>
+        </w:rPr>
+        <w:t>last_name</w:t>
+      </w:r>
+      <w:r>
+        <w:rPr>
+          <w:rFonts w:hint="default" w:ascii="Consolas" w:hAnsi="Consolas" w:eastAsia="Consolas" w:cs="Consolas"/>
+          <w:b w:val="0"/>
+          <w:bCs w:val="0"/>
+          <w:color w:val="9AA83A"/>
+          <w:kern w:val="0"/>
+          <w:sz w:val="21"/>
+          <w:szCs w:val="21"/>
+          <w:shd w:val="clear" w:fill="080808"/>
+          <w:lang w:val="en-US" w:eastAsia="zh-CN" w:bidi="ar"/>
+        </w:rPr>
+        <w:t>'</w:t>
+      </w:r>
+      <w:r>
+        <w:rPr>
+          <w:rFonts w:hint="default" w:ascii="Consolas" w:hAnsi="Consolas" w:eastAsia="Consolas" w:cs="Consolas"/>
+          <w:b w:val="0"/>
+          <w:bCs w:val="0"/>
+          <w:color w:val="C9E9E0"/>
+          <w:kern w:val="0"/>
+          <w:sz w:val="21"/>
+          <w:szCs w:val="21"/>
+          <w:shd w:val="clear" w:fill="080808"/>
+          <w:lang w:val="en-US" w:eastAsia="zh-CN" w:bidi="ar"/>
+        </w:rPr>
+        <w:t>)</w:t>
+      </w:r>
+      <w:r>
+        <w:rPr>
+          <w:rFonts w:hint="default" w:ascii="Consolas" w:hAnsi="Consolas" w:eastAsia="Consolas" w:cs="Consolas"/>
+          <w:b w:val="0"/>
+          <w:bCs w:val="0"/>
+          <w:color w:val="D0D0D0"/>
+          <w:kern w:val="0"/>
+          <w:sz w:val="21"/>
+          <w:szCs w:val="21"/>
+          <w:shd w:val="clear" w:fill="080808"/>
+          <w:lang w:val="en-US" w:eastAsia="zh-CN" w:bidi="ar"/>
+        </w:rPr>
+        <w:t>;</w:t>
+      </w:r>
+    </w:p>
+    <w:p>
+      <w:pPr>
+        <w:keepNext w:val="0"/>
+        <w:keepLines w:val="0"/>
+        <w:widowControl/>
+        <w:suppressLineNumbers w:val="0"/>
+        <w:shd w:val="clear" w:fill="080808"/>
+        <w:spacing w:line="285" w:lineRule="atLeast"/>
+        <w:jc w:val="left"/>
+      </w:pPr>
+      <w:r>
+        <w:rPr>
+          <w:rFonts w:hint="default" w:ascii="Consolas" w:hAnsi="Consolas" w:eastAsia="Consolas" w:cs="Consolas"/>
+          <w:b w:val="0"/>
+          <w:bCs w:val="0"/>
+          <w:color w:val="FFFFFF"/>
+          <w:kern w:val="0"/>
+          <w:sz w:val="21"/>
+          <w:szCs w:val="21"/>
+          <w:shd w:val="clear" w:fill="080808"/>
+          <w:lang w:val="en-US" w:eastAsia="zh-CN" w:bidi="ar"/>
+        </w:rPr>
+        <w:t>            }</w:t>
+      </w:r>
+    </w:p>
+    <w:p>
+      <w:pPr>
+        <w:keepNext w:val="0"/>
+        <w:keepLines w:val="0"/>
+        <w:widowControl/>
+        <w:suppressLineNumbers w:val="0"/>
+        <w:shd w:val="clear" w:fill="080808"/>
+        <w:spacing w:line="285" w:lineRule="atLeast"/>
+        <w:jc w:val="left"/>
+        <w:rPr>
+          <w:rFonts w:hint="default" w:ascii="Consolas" w:hAnsi="Consolas" w:eastAsia="Consolas" w:cs="Consolas"/>
+          <w:b w:val="0"/>
+          <w:bCs w:val="0"/>
+          <w:color w:val="F8F8F2"/>
+          <w:sz w:val="21"/>
+          <w:szCs w:val="21"/>
+        </w:rPr>
+      </w:pPr>
+      <w:r>
+        <w:rPr>
+          <w:rFonts w:hint="default" w:ascii="Consolas" w:hAnsi="Consolas" w:eastAsia="Consolas" w:cs="Consolas"/>
+          <w:b w:val="0"/>
+          <w:bCs w:val="0"/>
+          <w:color w:val="FFFFFF"/>
+          <w:kern w:val="0"/>
+          <w:sz w:val="21"/>
+          <w:szCs w:val="21"/>
+          <w:shd w:val="clear" w:fill="080808"/>
+          <w:lang w:val="en-US" w:eastAsia="zh-CN" w:bidi="ar"/>
+        </w:rPr>
+        <w:t xml:space="preserve">        </w:t>
+      </w:r>
+      <w:r>
+        <w:rPr>
+          <w:rFonts w:hint="default" w:ascii="Consolas" w:hAnsi="Consolas" w:eastAsia="Consolas" w:cs="Consolas"/>
+          <w:b w:val="0"/>
+          <w:bCs w:val="0"/>
+          <w:color w:val="9575CD"/>
+          <w:kern w:val="0"/>
+          <w:sz w:val="21"/>
+          <w:szCs w:val="21"/>
+          <w:shd w:val="clear" w:fill="080808"/>
+          <w:lang w:val="en-US" w:eastAsia="zh-CN" w:bidi="ar"/>
+        </w:rPr>
+        <w:t>return</w:t>
+      </w:r>
+      <w:r>
+        <w:rPr>
+          <w:rFonts w:hint="default" w:ascii="Consolas" w:hAnsi="Consolas" w:eastAsia="Consolas" w:cs="Consolas"/>
+          <w:b w:val="0"/>
+          <w:bCs w:val="0"/>
+          <w:color w:val="FFFFFF"/>
+          <w:kern w:val="0"/>
+          <w:sz w:val="21"/>
+          <w:szCs w:val="21"/>
+          <w:shd w:val="clear" w:fill="080808"/>
+          <w:lang w:val="en-US" w:eastAsia="zh-CN" w:bidi="ar"/>
+        </w:rPr>
+        <w:t xml:space="preserve"> </w:t>
+      </w:r>
+      <w:r>
+        <w:rPr>
+          <w:rFonts w:hint="default" w:ascii="Consolas" w:hAnsi="Consolas" w:eastAsia="Consolas" w:cs="Consolas"/>
+          <w:b w:val="0"/>
+          <w:bCs w:val="0"/>
+          <w:color w:val="F8F8F2"/>
+          <w:kern w:val="0"/>
+          <w:sz w:val="21"/>
+          <w:szCs w:val="21"/>
+          <w:shd w:val="clear" w:fill="080808"/>
+          <w:lang w:val="en-US" w:eastAsia="zh-CN" w:bidi="ar"/>
+        </w:rPr>
+        <w:t>$students</w:t>
+      </w:r>
+      <w:r>
+        <w:rPr>
+          <w:rFonts w:hint="default" w:ascii="Consolas" w:hAnsi="Consolas" w:eastAsia="Consolas" w:cs="Consolas"/>
+          <w:b w:val="0"/>
+          <w:bCs w:val="0"/>
+          <w:color w:val="FF5E5E"/>
+          <w:kern w:val="0"/>
+          <w:sz w:val="21"/>
+          <w:szCs w:val="21"/>
+          <w:shd w:val="clear" w:fill="080808"/>
+          <w:lang w:val="en-US" w:eastAsia="zh-CN" w:bidi="ar"/>
+        </w:rPr>
+        <w:t>-&gt;</w:t>
+      </w:r>
+      <w:r>
+        <w:rPr>
+          <w:rFonts w:hint="default" w:ascii="Consolas" w:hAnsi="Consolas" w:eastAsia="Consolas" w:cs="Consolas"/>
+          <w:b w:val="0"/>
+          <w:bCs w:val="0"/>
+          <w:color w:val="D68D5B"/>
+          <w:kern w:val="0"/>
+          <w:sz w:val="21"/>
+          <w:szCs w:val="21"/>
+          <w:shd w:val="clear" w:fill="080808"/>
+          <w:lang w:val="en-US" w:eastAsia="zh-CN" w:bidi="ar"/>
+        </w:rPr>
+        <w:t>limit</w:t>
+      </w:r>
+      <w:r>
+        <w:rPr>
+          <w:rFonts w:hint="default" w:ascii="Consolas" w:hAnsi="Consolas" w:eastAsia="Consolas" w:cs="Consolas"/>
+          <w:b w:val="0"/>
+          <w:bCs w:val="0"/>
+          <w:color w:val="C9E9E0"/>
+          <w:kern w:val="0"/>
+          <w:sz w:val="21"/>
+          <w:szCs w:val="21"/>
+          <w:shd w:val="clear" w:fill="080808"/>
+          <w:lang w:val="en-US" w:eastAsia="zh-CN" w:bidi="ar"/>
+        </w:rPr>
+        <w:t>(</w:t>
+      </w:r>
+      <w:r>
+        <w:rPr>
+          <w:rFonts w:hint="default" w:ascii="Consolas" w:hAnsi="Consolas" w:eastAsia="Consolas" w:cs="Consolas"/>
+          <w:b w:val="0"/>
+          <w:bCs w:val="0"/>
+          <w:color w:val="D0D0D0"/>
+          <w:kern w:val="0"/>
+          <w:sz w:val="21"/>
+          <w:szCs w:val="21"/>
+          <w:shd w:val="clear" w:fill="080808"/>
+          <w:lang w:val="en-US" w:eastAsia="zh-CN" w:bidi="ar"/>
+        </w:rPr>
+        <w:t>50</w:t>
+      </w:r>
+      <w:r>
+        <w:rPr>
+          <w:rFonts w:hint="default" w:ascii="Consolas" w:hAnsi="Consolas" w:eastAsia="Consolas" w:cs="Consolas"/>
+          <w:b w:val="0"/>
+          <w:bCs w:val="0"/>
+          <w:color w:val="C9E9E0"/>
+          <w:kern w:val="0"/>
+          <w:sz w:val="21"/>
+          <w:szCs w:val="21"/>
+          <w:shd w:val="clear" w:fill="080808"/>
+          <w:lang w:val="en-US" w:eastAsia="zh-CN" w:bidi="ar"/>
+        </w:rPr>
+        <w:t>)</w:t>
+      </w:r>
+      <w:r>
+        <w:rPr>
+          <w:rFonts w:hint="default" w:ascii="Consolas" w:hAnsi="Consolas" w:eastAsia="Consolas" w:cs="Consolas"/>
+          <w:b w:val="0"/>
+          <w:bCs w:val="0"/>
+          <w:color w:val="FF5E5E"/>
+          <w:kern w:val="0"/>
+          <w:sz w:val="21"/>
+          <w:szCs w:val="21"/>
+          <w:shd w:val="clear" w:fill="080808"/>
+          <w:lang w:val="en-US" w:eastAsia="zh-CN" w:bidi="ar"/>
+        </w:rPr>
+        <w:t>-&gt;</w:t>
+      </w:r>
+      <w:r>
+        <w:rPr>
+          <w:rFonts w:hint="default" w:ascii="Consolas" w:hAnsi="Consolas" w:eastAsia="Consolas" w:cs="Consolas"/>
+          <w:b w:val="0"/>
+          <w:bCs w:val="0"/>
+          <w:color w:val="D68D5B"/>
+          <w:kern w:val="0"/>
+          <w:sz w:val="21"/>
+          <w:szCs w:val="21"/>
+          <w:shd w:val="clear" w:fill="080808"/>
+          <w:lang w:val="en-US" w:eastAsia="zh-CN" w:bidi="ar"/>
+        </w:rPr>
+        <w:t>get</w:t>
+      </w:r>
+      <w:r>
+        <w:rPr>
+          <w:rFonts w:hint="default" w:ascii="Consolas" w:hAnsi="Consolas" w:eastAsia="Consolas" w:cs="Consolas"/>
+          <w:b w:val="0"/>
+          <w:bCs w:val="0"/>
+          <w:color w:val="C9E9E0"/>
+          <w:kern w:val="0"/>
+          <w:sz w:val="21"/>
+          <w:szCs w:val="21"/>
+          <w:shd w:val="clear" w:fill="080808"/>
+          <w:lang w:val="en-US" w:eastAsia="zh-CN" w:bidi="ar"/>
+        </w:rPr>
+        <w:t>()</w:t>
+      </w:r>
+      <w:r>
+        <w:rPr>
+          <w:rFonts w:hint="default" w:ascii="Consolas" w:hAnsi="Consolas" w:eastAsia="Consolas" w:cs="Consolas"/>
+          <w:b w:val="0"/>
+          <w:bCs w:val="0"/>
+          <w:color w:val="D0D0D0"/>
+          <w:kern w:val="0"/>
+          <w:sz w:val="21"/>
+          <w:szCs w:val="21"/>
+          <w:shd w:val="clear" w:fill="080808"/>
+          <w:lang w:val="en-US" w:eastAsia="zh-CN" w:bidi="ar"/>
+        </w:rPr>
+        <w:t>;</w:t>
+      </w:r>
+    </w:p>
+    <w:p>
+      <w:pPr>
+        <w:keepNext w:val="0"/>
+        <w:keepLines w:val="0"/>
+        <w:widowControl/>
+        <w:suppressLineNumbers w:val="0"/>
+        <w:shd w:val="clear" w:fill="080808"/>
+        <w:spacing w:line="285" w:lineRule="atLeast"/>
+        <w:jc w:val="left"/>
+      </w:pPr>
+      <w:r>
+        <w:rPr>
+          <w:rFonts w:hint="default" w:ascii="Consolas" w:hAnsi="Consolas" w:eastAsia="Consolas" w:cs="Consolas"/>
+          <w:b w:val="0"/>
+          <w:bCs w:val="0"/>
+          <w:color w:val="FFFFFF"/>
+          <w:kern w:val="0"/>
+          <w:sz w:val="21"/>
+          <w:szCs w:val="21"/>
+          <w:shd w:val="clear" w:fill="080808"/>
+          <w:lang w:val="en-US" w:eastAsia="zh-CN" w:bidi="ar"/>
+        </w:rPr>
+        <w:t>    }</w:t>
+      </w:r>
+    </w:p>
+    <w:p>
+      <w:pPr>
+        <w:keepNext w:val="0"/>
+        <w:keepLines w:val="0"/>
+        <w:widowControl/>
+        <w:suppressLineNumbers w:val="0"/>
+        <w:shd w:val="clear" w:fill="080808"/>
+        <w:spacing w:line="285" w:lineRule="atLeast"/>
+        <w:jc w:val="left"/>
+        <w:rPr>
+          <w:rFonts w:hint="default" w:ascii="Consolas" w:hAnsi="Consolas" w:eastAsia="Consolas" w:cs="Consolas"/>
+          <w:b w:val="0"/>
+          <w:bCs w:val="0"/>
+          <w:color w:val="F8F8F2"/>
+          <w:sz w:val="21"/>
+          <w:szCs w:val="21"/>
+        </w:rPr>
+      </w:pPr>
     </w:p>
     <w:p>
       <w:pPr>

</xml_diff>